<commit_message>
hins and some fixes
</commit_message>
<xml_diff>
--- a/docs/create virtual host.docx
+++ b/docs/create virtual host.docx
@@ -2047,8 +2047,6 @@
         </w:rPr>
         <w:t>-server</w:t>
       </w:r>
-      <w:bookmarkStart w:id="0" w:name="_GoBack"/>
-      <w:bookmarkEnd w:id="0"/>
     </w:p>
     <w:p>
       <w:pPr>
@@ -2515,11 +2513,3644 @@
     <w:p>
       <w:pPr>
         <w:pStyle w:val="a3"/>
+        <w:jc w:val="center"/>
         <w:rPr>
           <w:b/>
           <w:lang w:val="en-US"/>
         </w:rPr>
       </w:pPr>
+      <w:r>
+        <w:rPr>
+          <w:b/>
+          <w:lang w:val="en-US"/>
+        </w:rPr>
+        <w:t xml:space="preserve">VIII. Install </w:t>
+      </w:r>
+      <w:proofErr w:type="spellStart"/>
+      <w:r>
+        <w:rPr>
+          <w:b/>
+          <w:lang w:val="en-US"/>
+        </w:rPr>
+        <w:t>nGinx</w:t>
+      </w:r>
+      <w:proofErr w:type="spellEnd"/>
+    </w:p>
+    <w:p>
+      <w:pPr>
+        <w:pStyle w:val="a3"/>
+        <w:rPr>
+          <w:rFonts w:ascii="Arial" w:hAnsi="Arial" w:cs="Arial"/>
+          <w:color w:val="000000"/>
+          <w:sz w:val="18"/>
+          <w:szCs w:val="18"/>
+          <w:shd w:val="clear" w:color="auto" w:fill="FFFFFF"/>
+          <w:lang w:val="en-US"/>
+        </w:rPr>
+      </w:pPr>
+      <w:r>
+        <w:rPr>
+          <w:b/>
+          <w:lang w:val="en-US"/>
+        </w:rPr>
+        <w:br/>
+      </w:r>
+      <w:proofErr w:type="spellStart"/>
+      <w:proofErr w:type="gramStart"/>
+      <w:r>
+        <w:rPr>
+          <w:rFonts w:ascii="Arial" w:hAnsi="Arial" w:cs="Arial"/>
+          <w:color w:val="000000"/>
+          <w:sz w:val="18"/>
+          <w:szCs w:val="18"/>
+          <w:shd w:val="clear" w:color="auto" w:fill="FFFFFF"/>
+          <w:lang w:val="en-US"/>
+        </w:rPr>
+        <w:t>nginx</w:t>
+      </w:r>
+      <w:proofErr w:type="spellEnd"/>
+      <w:proofErr w:type="gramEnd"/>
+      <w:r>
+        <w:rPr>
+          <w:rFonts w:ascii="Arial" w:hAnsi="Arial" w:cs="Arial"/>
+          <w:color w:val="000000"/>
+          <w:sz w:val="18"/>
+          <w:szCs w:val="18"/>
+          <w:shd w:val="clear" w:color="auto" w:fill="FFFFFF"/>
+          <w:lang w:val="en-US"/>
+        </w:rPr>
+        <w:t xml:space="preserve"> 1.1.19 update</w:t>
+      </w:r>
+      <w:r>
+        <w:rPr>
+          <w:rFonts w:ascii="Arial" w:hAnsi="Arial" w:cs="Arial"/>
+          <w:color w:val="000000"/>
+          <w:sz w:val="18"/>
+          <w:szCs w:val="18"/>
+          <w:lang w:val="en-US"/>
+        </w:rPr>
+        <w:br/>
+      </w:r>
+      <w:r>
+        <w:rPr>
+          <w:rFonts w:ascii="Arial" w:hAnsi="Arial" w:cs="Arial"/>
+          <w:color w:val="000000"/>
+          <w:sz w:val="18"/>
+          <w:szCs w:val="18"/>
+          <w:shd w:val="clear" w:color="auto" w:fill="FFFFFF"/>
+          <w:lang w:val="en-US"/>
+        </w:rPr>
+        <w:t xml:space="preserve">&gt; apt-get purge </w:t>
+      </w:r>
+      <w:proofErr w:type="spellStart"/>
+      <w:r>
+        <w:rPr>
+          <w:rFonts w:ascii="Arial" w:hAnsi="Arial" w:cs="Arial"/>
+          <w:color w:val="000000"/>
+          <w:sz w:val="18"/>
+          <w:szCs w:val="18"/>
+          <w:shd w:val="clear" w:color="auto" w:fill="FFFFFF"/>
+          <w:lang w:val="en-US"/>
+        </w:rPr>
+        <w:t>nginx</w:t>
+      </w:r>
+      <w:proofErr w:type="spellEnd"/>
+      <w:r>
+        <w:rPr>
+          <w:rFonts w:ascii="Arial" w:hAnsi="Arial" w:cs="Arial"/>
+          <w:color w:val="000000"/>
+          <w:sz w:val="18"/>
+          <w:szCs w:val="18"/>
+          <w:lang w:val="en-US"/>
+        </w:rPr>
+        <w:br/>
+      </w:r>
+      <w:r>
+        <w:rPr>
+          <w:rFonts w:ascii="Arial" w:hAnsi="Arial" w:cs="Arial"/>
+          <w:color w:val="000000"/>
+          <w:sz w:val="18"/>
+          <w:szCs w:val="18"/>
+          <w:shd w:val="clear" w:color="auto" w:fill="FFFFFF"/>
+          <w:lang w:val="en-US"/>
+        </w:rPr>
+        <w:t>&gt; apt-get install python-software-properties</w:t>
+      </w:r>
+      <w:r>
+        <w:rPr>
+          <w:rFonts w:ascii="Arial" w:hAnsi="Arial" w:cs="Arial"/>
+          <w:color w:val="000000"/>
+          <w:sz w:val="18"/>
+          <w:szCs w:val="18"/>
+          <w:lang w:val="en-US"/>
+        </w:rPr>
+        <w:br/>
+      </w:r>
+      <w:r>
+        <w:rPr>
+          <w:rFonts w:ascii="Arial" w:hAnsi="Arial" w:cs="Arial"/>
+          <w:color w:val="000000"/>
+          <w:sz w:val="18"/>
+          <w:szCs w:val="18"/>
+          <w:shd w:val="clear" w:color="auto" w:fill="FFFFFF"/>
+          <w:lang w:val="en-US"/>
+        </w:rPr>
+        <w:t>&gt; apt-get install software-properties-common</w:t>
+      </w:r>
+      <w:r>
+        <w:rPr>
+          <w:rFonts w:ascii="Arial" w:hAnsi="Arial" w:cs="Arial"/>
+          <w:color w:val="000000"/>
+          <w:sz w:val="18"/>
+          <w:szCs w:val="18"/>
+          <w:lang w:val="en-US"/>
+        </w:rPr>
+        <w:br/>
+      </w:r>
+      <w:r>
+        <w:rPr>
+          <w:rFonts w:ascii="Arial" w:hAnsi="Arial" w:cs="Arial"/>
+          <w:color w:val="000000"/>
+          <w:sz w:val="18"/>
+          <w:szCs w:val="18"/>
+          <w:shd w:val="clear" w:color="auto" w:fill="FFFFFF"/>
+          <w:lang w:val="en-US"/>
+        </w:rPr>
+        <w:t xml:space="preserve">&gt; add-apt-repository </w:t>
+      </w:r>
+      <w:proofErr w:type="spellStart"/>
+      <w:r>
+        <w:rPr>
+          <w:rFonts w:ascii="Arial" w:hAnsi="Arial" w:cs="Arial"/>
+          <w:color w:val="000000"/>
+          <w:sz w:val="18"/>
+          <w:szCs w:val="18"/>
+          <w:shd w:val="clear" w:color="auto" w:fill="FFFFFF"/>
+          <w:lang w:val="en-US"/>
+        </w:rPr>
+        <w:t>ppa:nginx</w:t>
+      </w:r>
+      <w:proofErr w:type="spellEnd"/>
+      <w:r>
+        <w:rPr>
+          <w:rFonts w:ascii="Arial" w:hAnsi="Arial" w:cs="Arial"/>
+          <w:color w:val="000000"/>
+          <w:sz w:val="18"/>
+          <w:szCs w:val="18"/>
+          <w:shd w:val="clear" w:color="auto" w:fill="FFFFFF"/>
+          <w:lang w:val="en-US"/>
+        </w:rPr>
+        <w:t>/stable</w:t>
+      </w:r>
+      <w:r>
+        <w:rPr>
+          <w:rFonts w:ascii="Arial" w:hAnsi="Arial" w:cs="Arial"/>
+          <w:color w:val="000000"/>
+          <w:sz w:val="18"/>
+          <w:szCs w:val="18"/>
+          <w:lang w:val="en-US"/>
+        </w:rPr>
+        <w:br/>
+      </w:r>
+      <w:r>
+        <w:rPr>
+          <w:rFonts w:ascii="Arial" w:hAnsi="Arial" w:cs="Arial"/>
+          <w:color w:val="000000"/>
+          <w:sz w:val="18"/>
+          <w:szCs w:val="18"/>
+          <w:shd w:val="clear" w:color="auto" w:fill="FFFFFF"/>
+          <w:lang w:val="en-US"/>
+        </w:rPr>
+        <w:t>&gt; apt-get update</w:t>
+      </w:r>
+      <w:r>
+        <w:rPr>
+          <w:rFonts w:ascii="Arial" w:hAnsi="Arial" w:cs="Arial"/>
+          <w:color w:val="000000"/>
+          <w:sz w:val="18"/>
+          <w:szCs w:val="18"/>
+          <w:lang w:val="en-US"/>
+        </w:rPr>
+        <w:br/>
+      </w:r>
+      <w:r>
+        <w:rPr>
+          <w:rFonts w:ascii="Arial" w:hAnsi="Arial" w:cs="Arial"/>
+          <w:color w:val="000000"/>
+          <w:sz w:val="18"/>
+          <w:szCs w:val="18"/>
+          <w:shd w:val="clear" w:color="auto" w:fill="FFFFFF"/>
+          <w:lang w:val="en-US"/>
+        </w:rPr>
+        <w:t>&gt; apt-get upgrade</w:t>
+      </w:r>
+      <w:r>
+        <w:rPr>
+          <w:rFonts w:ascii="Arial" w:hAnsi="Arial" w:cs="Arial"/>
+          <w:color w:val="000000"/>
+          <w:sz w:val="18"/>
+          <w:szCs w:val="18"/>
+          <w:lang w:val="en-US"/>
+        </w:rPr>
+        <w:br/>
+      </w:r>
+      <w:r>
+        <w:rPr>
+          <w:rFonts w:ascii="Arial" w:hAnsi="Arial" w:cs="Arial"/>
+          <w:color w:val="000000"/>
+          <w:sz w:val="18"/>
+          <w:szCs w:val="18"/>
+          <w:shd w:val="clear" w:color="auto" w:fill="FFFFFF"/>
+          <w:lang w:val="en-US"/>
+        </w:rPr>
+        <w:t xml:space="preserve">&gt; apt-get install </w:t>
+      </w:r>
+      <w:proofErr w:type="spellStart"/>
+      <w:r>
+        <w:rPr>
+          <w:rFonts w:ascii="Arial" w:hAnsi="Arial" w:cs="Arial"/>
+          <w:color w:val="000000"/>
+          <w:sz w:val="18"/>
+          <w:szCs w:val="18"/>
+          <w:shd w:val="clear" w:color="auto" w:fill="FFFFFF"/>
+          <w:lang w:val="en-US"/>
+        </w:rPr>
+        <w:t>nginx</w:t>
+      </w:r>
+      <w:proofErr w:type="spellEnd"/>
+    </w:p>
+    <w:p>
+      <w:pPr>
+        <w:pStyle w:val="a3"/>
+        <w:rPr>
+          <w:rFonts w:ascii="Arial" w:hAnsi="Arial" w:cs="Arial"/>
+          <w:color w:val="000000"/>
+          <w:sz w:val="18"/>
+          <w:szCs w:val="18"/>
+          <w:shd w:val="clear" w:color="auto" w:fill="FFFFFF"/>
+          <w:lang w:val="en-US"/>
+        </w:rPr>
+      </w:pPr>
+    </w:p>
+    <w:p>
+      <w:pPr>
+        <w:pStyle w:val="a3"/>
+        <w:rPr>
+          <w:lang w:val="en-US"/>
+        </w:rPr>
+      </w:pPr>
+      <w:r>
+        <w:rPr>
+          <w:rFonts w:ascii="Arial" w:hAnsi="Arial" w:cs="Arial"/>
+          <w:color w:val="000000"/>
+          <w:sz w:val="18"/>
+          <w:szCs w:val="18"/>
+          <w:shd w:val="clear" w:color="auto" w:fill="FFFFFF"/>
+          <w:lang w:val="en-US"/>
+        </w:rPr>
+        <w:lastRenderedPageBreak/>
+        <w:t>/</w:t>
+      </w:r>
+      <w:proofErr w:type="spellStart"/>
+      <w:r>
+        <w:rPr>
+          <w:rFonts w:ascii="Arial" w:hAnsi="Arial" w:cs="Arial"/>
+          <w:color w:val="000000"/>
+          <w:sz w:val="18"/>
+          <w:szCs w:val="18"/>
+          <w:shd w:val="clear" w:color="auto" w:fill="FFFFFF"/>
+          <w:lang w:val="en-US"/>
+        </w:rPr>
+        <w:t>etc</w:t>
+      </w:r>
+      <w:proofErr w:type="spellEnd"/>
+      <w:r>
+        <w:rPr>
+          <w:rFonts w:ascii="Arial" w:hAnsi="Arial" w:cs="Arial"/>
+          <w:color w:val="000000"/>
+          <w:sz w:val="18"/>
+          <w:szCs w:val="18"/>
+          <w:shd w:val="clear" w:color="auto" w:fill="FFFFFF"/>
+          <w:lang w:val="en-US"/>
+        </w:rPr>
+        <w:t>/</w:t>
+      </w:r>
+      <w:proofErr w:type="spellStart"/>
+      <w:r>
+        <w:rPr>
+          <w:rFonts w:ascii="Arial" w:hAnsi="Arial" w:cs="Arial"/>
+          <w:color w:val="000000"/>
+          <w:sz w:val="18"/>
+          <w:szCs w:val="18"/>
+          <w:shd w:val="clear" w:color="auto" w:fill="FFFFFF"/>
+          <w:lang w:val="en-US"/>
+        </w:rPr>
+        <w:t>nginx</w:t>
+      </w:r>
+      <w:proofErr w:type="spellEnd"/>
+      <w:r>
+        <w:rPr>
+          <w:rFonts w:ascii="Arial" w:hAnsi="Arial" w:cs="Arial"/>
+          <w:color w:val="000000"/>
+          <w:sz w:val="18"/>
+          <w:szCs w:val="18"/>
+          <w:shd w:val="clear" w:color="auto" w:fill="FFFFFF"/>
+          <w:lang w:val="en-US"/>
+        </w:rPr>
+        <w:t>/</w:t>
+      </w:r>
+      <w:proofErr w:type="spellStart"/>
+      <w:r>
+        <w:rPr>
+          <w:rFonts w:ascii="Arial" w:hAnsi="Arial" w:cs="Arial"/>
+          <w:color w:val="000000"/>
+          <w:sz w:val="18"/>
+          <w:szCs w:val="18"/>
+          <w:shd w:val="clear" w:color="auto" w:fill="FFFFFF"/>
+          <w:lang w:val="en-US"/>
+        </w:rPr>
+        <w:t>nginx.conf</w:t>
+      </w:r>
+      <w:proofErr w:type="spellEnd"/>
+    </w:p>
+    <w:p>
+      <w:pPr>
+        <w:pStyle w:val="a3"/>
+        <w:rPr>
+          <w:lang w:val="en-US"/>
+        </w:rPr>
+      </w:pPr>
+      <w:r>
+        <w:rPr>
+          <w:lang w:val="en-US"/>
+        </w:rPr>
+        <w:tab/>
+      </w:r>
+      <w:proofErr w:type="gramStart"/>
+      <w:r>
+        <w:rPr>
+          <w:lang w:val="en-US"/>
+        </w:rPr>
+        <w:t>server</w:t>
+      </w:r>
+      <w:proofErr w:type="gramEnd"/>
+      <w:r>
+        <w:rPr>
+          <w:lang w:val="en-US"/>
+        </w:rPr>
+        <w:t xml:space="preserve"> {</w:t>
+      </w:r>
+      <w:r>
+        <w:rPr>
+          <w:lang w:val="en-US"/>
+        </w:rPr>
+        <w:tab/>
+      </w:r>
+    </w:p>
+    <w:p>
+      <w:pPr>
+        <w:pStyle w:val="a3"/>
+        <w:rPr>
+          <w:lang w:val="en-US"/>
+        </w:rPr>
+      </w:pPr>
+      <w:r>
+        <w:rPr>
+          <w:lang w:val="en-US"/>
+        </w:rPr>
+        <w:tab/>
+      </w:r>
+      <w:r>
+        <w:rPr>
+          <w:lang w:val="en-US"/>
+        </w:rPr>
+        <w:tab/>
+      </w:r>
+      <w:proofErr w:type="gramStart"/>
+      <w:r>
+        <w:rPr>
+          <w:lang w:val="en-US"/>
+        </w:rPr>
+        <w:t>listen</w:t>
+      </w:r>
+      <w:proofErr w:type="gramEnd"/>
+      <w:r>
+        <w:rPr>
+          <w:lang w:val="en-US"/>
+        </w:rPr>
+        <w:t xml:space="preserve"> 80;</w:t>
+      </w:r>
+    </w:p>
+    <w:p>
+      <w:pPr>
+        <w:pStyle w:val="a3"/>
+        <w:rPr>
+          <w:lang w:val="en-US"/>
+        </w:rPr>
+      </w:pPr>
+      <w:r>
+        <w:rPr>
+          <w:lang w:val="en-US"/>
+        </w:rPr>
+        <w:tab/>
+      </w:r>
+      <w:r>
+        <w:rPr>
+          <w:lang w:val="en-US"/>
+        </w:rPr>
+        <w:tab/>
+      </w:r>
+      <w:proofErr w:type="gramStart"/>
+      <w:r>
+        <w:rPr>
+          <w:lang w:val="en-US"/>
+        </w:rPr>
+        <w:t>listen</w:t>
+      </w:r>
+      <w:proofErr w:type="gramEnd"/>
+      <w:r>
+        <w:rPr>
+          <w:lang w:val="en-US"/>
+        </w:rPr>
+        <w:t xml:space="preserve"> 443 </w:t>
+      </w:r>
+      <w:proofErr w:type="spellStart"/>
+      <w:r>
+        <w:rPr>
+          <w:lang w:val="en-US"/>
+        </w:rPr>
+        <w:t>ssl</w:t>
+      </w:r>
+      <w:proofErr w:type="spellEnd"/>
+      <w:r>
+        <w:rPr>
+          <w:lang w:val="en-US"/>
+        </w:rPr>
+        <w:t>;</w:t>
+      </w:r>
+    </w:p>
+    <w:p>
+      <w:pPr>
+        <w:pStyle w:val="a3"/>
+        <w:rPr>
+          <w:lang w:val="en-US"/>
+        </w:rPr>
+      </w:pPr>
+      <w:r>
+        <w:rPr>
+          <w:lang w:val="en-US"/>
+        </w:rPr>
+        <w:tab/>
+      </w:r>
+      <w:r>
+        <w:rPr>
+          <w:lang w:val="en-US"/>
+        </w:rPr>
+        <w:tab/>
+      </w:r>
+    </w:p>
+    <w:p>
+      <w:pPr>
+        <w:pStyle w:val="a3"/>
+        <w:rPr>
+          <w:lang w:val="en-US"/>
+        </w:rPr>
+      </w:pPr>
+      <w:r>
+        <w:rPr>
+          <w:lang w:val="en-US"/>
+        </w:rPr>
+        <w:tab/>
+      </w:r>
+      <w:r>
+        <w:rPr>
+          <w:lang w:val="en-US"/>
+        </w:rPr>
+        <w:tab/>
+      </w:r>
+      <w:proofErr w:type="spellStart"/>
+      <w:proofErr w:type="gramStart"/>
+      <w:r>
+        <w:rPr>
+          <w:lang w:val="en-US"/>
+        </w:rPr>
+        <w:t>ssl_protocols</w:t>
+      </w:r>
+      <w:proofErr w:type="spellEnd"/>
+      <w:proofErr w:type="gramEnd"/>
+      <w:r>
+        <w:rPr>
+          <w:lang w:val="en-US"/>
+        </w:rPr>
+        <w:t xml:space="preserve"> TLSv1 TLSv1.1 TLSv1.2;</w:t>
+      </w:r>
+    </w:p>
+    <w:p>
+      <w:pPr>
+        <w:pStyle w:val="a3"/>
+        <w:rPr>
+          <w:lang w:val="en-US"/>
+        </w:rPr>
+      </w:pPr>
+      <w:r>
+        <w:rPr>
+          <w:lang w:val="en-US"/>
+        </w:rPr>
+        <w:tab/>
+      </w:r>
+      <w:r>
+        <w:rPr>
+          <w:lang w:val="en-US"/>
+        </w:rPr>
+        <w:tab/>
+      </w:r>
+    </w:p>
+    <w:p>
+      <w:pPr>
+        <w:pStyle w:val="a3"/>
+        <w:rPr>
+          <w:lang w:val="en-US"/>
+        </w:rPr>
+      </w:pPr>
+      <w:r>
+        <w:rPr>
+          <w:lang w:val="en-US"/>
+        </w:rPr>
+        <w:tab/>
+      </w:r>
+      <w:r>
+        <w:rPr>
+          <w:lang w:val="en-US"/>
+        </w:rPr>
+        <w:tab/>
+        <w:t>#</w:t>
+      </w:r>
+      <w:proofErr w:type="spellStart"/>
+      <w:r>
+        <w:rPr>
+          <w:lang w:val="en-US"/>
+        </w:rPr>
+        <w:t>ssl_password_file</w:t>
+      </w:r>
+      <w:proofErr w:type="spellEnd"/>
+      <w:r>
+        <w:rPr>
+          <w:lang w:val="en-US"/>
+        </w:rPr>
+        <w:t xml:space="preserve"> /</w:t>
+      </w:r>
+      <w:proofErr w:type="spellStart"/>
+      <w:r>
+        <w:rPr>
+          <w:lang w:val="en-US"/>
+        </w:rPr>
+        <w:t>etc</w:t>
+      </w:r>
+      <w:proofErr w:type="spellEnd"/>
+      <w:r>
+        <w:rPr>
+          <w:lang w:val="en-US"/>
+        </w:rPr>
+        <w:t>/keys/</w:t>
+      </w:r>
+      <w:proofErr w:type="spellStart"/>
+      <w:r>
+        <w:rPr>
+          <w:lang w:val="en-US"/>
+        </w:rPr>
+        <w:t>global.pass</w:t>
+      </w:r>
+      <w:proofErr w:type="spellEnd"/>
+      <w:r>
+        <w:rPr>
+          <w:lang w:val="en-US"/>
+        </w:rPr>
+        <w:t>;</w:t>
+      </w:r>
+    </w:p>
+    <w:p>
+      <w:pPr>
+        <w:pStyle w:val="a3"/>
+        <w:rPr>
+          <w:lang w:val="en-US"/>
+        </w:rPr>
+      </w:pPr>
+      <w:r>
+        <w:rPr>
+          <w:lang w:val="en-US"/>
+        </w:rPr>
+        <w:tab/>
+      </w:r>
+      <w:r>
+        <w:rPr>
+          <w:lang w:val="en-US"/>
+        </w:rPr>
+        <w:tab/>
+        <w:t>#</w:t>
+      </w:r>
+      <w:proofErr w:type="spellStart"/>
+      <w:r>
+        <w:rPr>
+          <w:lang w:val="en-US"/>
+        </w:rPr>
+        <w:t>server_name</w:t>
+      </w:r>
+      <w:proofErr w:type="spellEnd"/>
+      <w:r>
+        <w:rPr>
+          <w:lang w:val="en-US"/>
+        </w:rPr>
+        <w:t xml:space="preserve"> ssl.krestiki-noliki.net;</w:t>
+      </w:r>
+    </w:p>
+    <w:p>
+      <w:pPr>
+        <w:pStyle w:val="a3"/>
+        <w:rPr>
+          <w:lang w:val="en-US"/>
+        </w:rPr>
+      </w:pPr>
+      <w:r>
+        <w:rPr>
+          <w:lang w:val="en-US"/>
+        </w:rPr>
+        <w:tab/>
+      </w:r>
+      <w:r>
+        <w:rPr>
+          <w:lang w:val="en-US"/>
+        </w:rPr>
+        <w:tab/>
+      </w:r>
+      <w:proofErr w:type="spellStart"/>
+      <w:proofErr w:type="gramStart"/>
+      <w:r>
+        <w:rPr>
+          <w:lang w:val="en-US"/>
+        </w:rPr>
+        <w:t>server_name</w:t>
+      </w:r>
+      <w:proofErr w:type="spellEnd"/>
+      <w:proofErr w:type="gramEnd"/>
+      <w:r>
+        <w:rPr>
+          <w:lang w:val="en-US"/>
+        </w:rPr>
+        <w:t xml:space="preserve"> </w:t>
+      </w:r>
+      <w:proofErr w:type="spellStart"/>
+      <w:r>
+        <w:rPr>
+          <w:lang w:val="en-US"/>
+        </w:rPr>
+        <w:t>ssl.krestiki-noliki</w:t>
+      </w:r>
+      <w:proofErr w:type="spellEnd"/>
+      <w:r>
+        <w:rPr>
+          <w:lang w:val="en-US"/>
+        </w:rPr>
+        <w:t>;</w:t>
+      </w:r>
+    </w:p>
+    <w:p>
+      <w:pPr>
+        <w:pStyle w:val="a3"/>
+        <w:rPr>
+          <w:lang w:val="en-US"/>
+        </w:rPr>
+      </w:pPr>
+      <w:r>
+        <w:rPr>
+          <w:lang w:val="en-US"/>
+        </w:rPr>
+        <w:tab/>
+      </w:r>
+      <w:r>
+        <w:rPr>
+          <w:lang w:val="en-US"/>
+        </w:rPr>
+        <w:tab/>
+      </w:r>
+    </w:p>
+    <w:p>
+      <w:pPr>
+        <w:pStyle w:val="a3"/>
+        <w:rPr>
+          <w:lang w:val="en-US"/>
+        </w:rPr>
+      </w:pPr>
+      <w:r>
+        <w:rPr>
+          <w:lang w:val="en-US"/>
+        </w:rPr>
+        <w:tab/>
+      </w:r>
+      <w:r>
+        <w:rPr>
+          <w:lang w:val="en-US"/>
+        </w:rPr>
+        <w:tab/>
+      </w:r>
+      <w:proofErr w:type="spellStart"/>
+      <w:r>
+        <w:rPr>
+          <w:lang w:val="en-US"/>
+        </w:rPr>
+        <w:t>ssl_certificate</w:t>
+      </w:r>
+      <w:proofErr w:type="spellEnd"/>
+      <w:r>
+        <w:rPr>
+          <w:lang w:val="en-US"/>
+        </w:rPr>
+        <w:t xml:space="preserve"> /</w:t>
+      </w:r>
+      <w:proofErr w:type="spellStart"/>
+      <w:r>
+        <w:rPr>
+          <w:lang w:val="en-US"/>
+        </w:rPr>
+        <w:t>var</w:t>
+      </w:r>
+      <w:proofErr w:type="spellEnd"/>
+      <w:r>
+        <w:rPr>
+          <w:lang w:val="en-US"/>
+        </w:rPr>
+        <w:t>/xo/server/</w:t>
+      </w:r>
+      <w:proofErr w:type="spellStart"/>
+      <w:r>
+        <w:rPr>
+          <w:lang w:val="en-US"/>
+        </w:rPr>
+        <w:t>ssl</w:t>
+      </w:r>
+      <w:proofErr w:type="spellEnd"/>
+      <w:r>
+        <w:rPr>
+          <w:lang w:val="en-US"/>
+        </w:rPr>
+        <w:t>/ssl.crt;</w:t>
+      </w:r>
+    </w:p>
+    <w:p>
+      <w:pPr>
+        <w:pStyle w:val="a3"/>
+        <w:rPr>
+          <w:lang w:val="en-US"/>
+        </w:rPr>
+      </w:pPr>
+      <w:r>
+        <w:rPr>
+          <w:lang w:val="en-US"/>
+        </w:rPr>
+        <w:tab/>
+      </w:r>
+      <w:r>
+        <w:rPr>
+          <w:lang w:val="en-US"/>
+        </w:rPr>
+        <w:tab/>
+      </w:r>
+      <w:proofErr w:type="spellStart"/>
+      <w:r>
+        <w:rPr>
+          <w:lang w:val="en-US"/>
+        </w:rPr>
+        <w:t>ssl_certificate_key</w:t>
+      </w:r>
+      <w:proofErr w:type="spellEnd"/>
+      <w:r>
+        <w:rPr>
+          <w:lang w:val="en-US"/>
+        </w:rPr>
+        <w:t xml:space="preserve"> /</w:t>
+      </w:r>
+      <w:proofErr w:type="spellStart"/>
+      <w:r>
+        <w:rPr>
+          <w:lang w:val="en-US"/>
+        </w:rPr>
+        <w:t>var</w:t>
+      </w:r>
+      <w:proofErr w:type="spellEnd"/>
+      <w:r>
+        <w:rPr>
+          <w:lang w:val="en-US"/>
+        </w:rPr>
+        <w:t>/xo/server/</w:t>
+      </w:r>
+      <w:proofErr w:type="spellStart"/>
+      <w:r>
+        <w:rPr>
+          <w:lang w:val="en-US"/>
+        </w:rPr>
+        <w:t>ssl</w:t>
+      </w:r>
+      <w:proofErr w:type="spellEnd"/>
+      <w:r>
+        <w:rPr>
+          <w:lang w:val="en-US"/>
+        </w:rPr>
+        <w:t>/</w:t>
+      </w:r>
+      <w:proofErr w:type="spellStart"/>
+      <w:r>
+        <w:rPr>
+          <w:lang w:val="en-US"/>
+        </w:rPr>
+        <w:t>ssl.key</w:t>
+      </w:r>
+      <w:proofErr w:type="spellEnd"/>
+      <w:r>
+        <w:rPr>
+          <w:lang w:val="en-US"/>
+        </w:rPr>
+        <w:t>;</w:t>
+      </w:r>
+    </w:p>
+    <w:p>
+      <w:pPr>
+        <w:pStyle w:val="a3"/>
+        <w:rPr>
+          <w:lang w:val="en-US"/>
+        </w:rPr>
+      </w:pPr>
+    </w:p>
+    <w:p>
+      <w:pPr>
+        <w:pStyle w:val="a3"/>
+        <w:rPr>
+          <w:lang w:val="en-US"/>
+        </w:rPr>
+      </w:pPr>
+      <w:r>
+        <w:rPr>
+          <w:lang w:val="en-US"/>
+        </w:rPr>
+        <w:tab/>
+      </w:r>
+      <w:r>
+        <w:rPr>
+          <w:lang w:val="en-US"/>
+        </w:rPr>
+        <w:tab/>
+      </w:r>
+      <w:proofErr w:type="gramStart"/>
+      <w:r>
+        <w:rPr>
+          <w:lang w:val="en-US"/>
+        </w:rPr>
+        <w:t>location</w:t>
+      </w:r>
+      <w:proofErr w:type="gramEnd"/>
+      <w:r>
+        <w:rPr>
+          <w:lang w:val="en-US"/>
+        </w:rPr>
+        <w:t xml:space="preserve"> / {</w:t>
+      </w:r>
+    </w:p>
+    <w:p>
+      <w:pPr>
+        <w:pStyle w:val="a3"/>
+        <w:rPr>
+          <w:lang w:val="en-US"/>
+        </w:rPr>
+      </w:pPr>
+      <w:r>
+        <w:rPr>
+          <w:lang w:val="en-US"/>
+        </w:rPr>
+        <w:tab/>
+      </w:r>
+      <w:r>
+        <w:rPr>
+          <w:lang w:val="en-US"/>
+        </w:rPr>
+        <w:tab/>
+      </w:r>
+      <w:r>
+        <w:rPr>
+          <w:lang w:val="en-US"/>
+        </w:rPr>
+        <w:tab/>
+      </w:r>
+      <w:proofErr w:type="spellStart"/>
+      <w:r>
+        <w:rPr>
+          <w:lang w:val="en-US"/>
+        </w:rPr>
+        <w:t>proxy_pass</w:t>
+      </w:r>
+      <w:proofErr w:type="spellEnd"/>
+      <w:r>
+        <w:rPr>
+          <w:lang w:val="en-US"/>
+        </w:rPr>
+        <w:t xml:space="preserve"> http://127.0.0.1:3000;</w:t>
+      </w:r>
+    </w:p>
+    <w:p>
+      <w:pPr>
+        <w:pStyle w:val="a3"/>
+        <w:rPr>
+          <w:lang w:val="en-US"/>
+        </w:rPr>
+      </w:pPr>
+      <w:r>
+        <w:rPr>
+          <w:lang w:val="en-US"/>
+        </w:rPr>
+        <w:tab/>
+      </w:r>
+      <w:r>
+        <w:rPr>
+          <w:lang w:val="en-US"/>
+        </w:rPr>
+        <w:tab/>
+      </w:r>
+      <w:r>
+        <w:rPr>
+          <w:lang w:val="en-US"/>
+        </w:rPr>
+        <w:tab/>
+      </w:r>
+      <w:proofErr w:type="spellStart"/>
+      <w:r>
+        <w:rPr>
+          <w:lang w:val="en-US"/>
+        </w:rPr>
+        <w:t>proxy_http_version</w:t>
+      </w:r>
+      <w:proofErr w:type="spellEnd"/>
+      <w:r>
+        <w:rPr>
+          <w:lang w:val="en-US"/>
+        </w:rPr>
+        <w:t xml:space="preserve"> 1.1;</w:t>
+      </w:r>
+    </w:p>
+    <w:p>
+      <w:pPr>
+        <w:pStyle w:val="a3"/>
+        <w:rPr>
+          <w:lang w:val="en-US"/>
+        </w:rPr>
+      </w:pPr>
+      <w:r>
+        <w:rPr>
+          <w:lang w:val="en-US"/>
+        </w:rPr>
+        <w:tab/>
+      </w:r>
+      <w:r>
+        <w:rPr>
+          <w:lang w:val="en-US"/>
+        </w:rPr>
+        <w:tab/>
+      </w:r>
+      <w:r>
+        <w:rPr>
+          <w:lang w:val="en-US"/>
+        </w:rPr>
+        <w:tab/>
+      </w:r>
+      <w:proofErr w:type="spellStart"/>
+      <w:proofErr w:type="gramStart"/>
+      <w:r>
+        <w:rPr>
+          <w:lang w:val="en-US"/>
+        </w:rPr>
+        <w:t>proxy_set_header</w:t>
+      </w:r>
+      <w:proofErr w:type="spellEnd"/>
+      <w:proofErr w:type="gramEnd"/>
+      <w:r>
+        <w:rPr>
+          <w:lang w:val="en-US"/>
+        </w:rPr>
+        <w:t xml:space="preserve"> Upgrade $</w:t>
+      </w:r>
+      <w:proofErr w:type="spellStart"/>
+      <w:r>
+        <w:rPr>
+          <w:lang w:val="en-US"/>
+        </w:rPr>
+        <w:t>http_upgrade</w:t>
+      </w:r>
+      <w:proofErr w:type="spellEnd"/>
+      <w:r>
+        <w:rPr>
+          <w:lang w:val="en-US"/>
+        </w:rPr>
+        <w:t>;</w:t>
+      </w:r>
+    </w:p>
+    <w:p>
+      <w:pPr>
+        <w:pStyle w:val="a3"/>
+        <w:rPr>
+          <w:lang w:val="en-US"/>
+        </w:rPr>
+      </w:pPr>
+      <w:r>
+        <w:rPr>
+          <w:lang w:val="en-US"/>
+        </w:rPr>
+        <w:tab/>
+      </w:r>
+      <w:r>
+        <w:rPr>
+          <w:lang w:val="en-US"/>
+        </w:rPr>
+        <w:tab/>
+      </w:r>
+      <w:r>
+        <w:rPr>
+          <w:lang w:val="en-US"/>
+        </w:rPr>
+        <w:tab/>
+      </w:r>
+      <w:proofErr w:type="spellStart"/>
+      <w:proofErr w:type="gramStart"/>
+      <w:r>
+        <w:rPr>
+          <w:lang w:val="en-US"/>
+        </w:rPr>
+        <w:t>proxy_set_header</w:t>
+      </w:r>
+      <w:proofErr w:type="spellEnd"/>
+      <w:proofErr w:type="gramEnd"/>
+      <w:r>
+        <w:rPr>
+          <w:lang w:val="en-US"/>
+        </w:rPr>
+        <w:t xml:space="preserve"> Connection 'upgrade';</w:t>
+      </w:r>
+    </w:p>
+    <w:p>
+      <w:pPr>
+        <w:pStyle w:val="a3"/>
+        <w:rPr>
+          <w:lang w:val="en-US"/>
+        </w:rPr>
+      </w:pPr>
+      <w:r>
+        <w:rPr>
+          <w:lang w:val="en-US"/>
+        </w:rPr>
+        <w:tab/>
+      </w:r>
+      <w:r>
+        <w:rPr>
+          <w:lang w:val="en-US"/>
+        </w:rPr>
+        <w:tab/>
+      </w:r>
+      <w:r>
+        <w:rPr>
+          <w:lang w:val="en-US"/>
+        </w:rPr>
+        <w:tab/>
+      </w:r>
+      <w:proofErr w:type="spellStart"/>
+      <w:proofErr w:type="gramStart"/>
+      <w:r>
+        <w:rPr>
+          <w:lang w:val="en-US"/>
+        </w:rPr>
+        <w:t>proxy_set_header</w:t>
+      </w:r>
+      <w:proofErr w:type="spellEnd"/>
+      <w:proofErr w:type="gramEnd"/>
+      <w:r>
+        <w:rPr>
+          <w:lang w:val="en-US"/>
+        </w:rPr>
+        <w:t xml:space="preserve"> Host $host;</w:t>
+      </w:r>
+    </w:p>
+    <w:p>
+      <w:pPr>
+        <w:pStyle w:val="a3"/>
+        <w:rPr>
+          <w:lang w:val="en-US"/>
+        </w:rPr>
+      </w:pPr>
+      <w:r>
+        <w:rPr>
+          <w:lang w:val="en-US"/>
+        </w:rPr>
+        <w:tab/>
+      </w:r>
+      <w:r>
+        <w:rPr>
+          <w:lang w:val="en-US"/>
+        </w:rPr>
+        <w:tab/>
+      </w:r>
+      <w:r>
+        <w:rPr>
+          <w:lang w:val="en-US"/>
+        </w:rPr>
+        <w:tab/>
+      </w:r>
+      <w:proofErr w:type="spellStart"/>
+      <w:r>
+        <w:rPr>
+          <w:lang w:val="en-US"/>
+        </w:rPr>
+        <w:t>proxy_cache_bypass</w:t>
+      </w:r>
+      <w:proofErr w:type="spellEnd"/>
+      <w:r>
+        <w:rPr>
+          <w:lang w:val="en-US"/>
+        </w:rPr>
+        <w:t xml:space="preserve"> $</w:t>
+      </w:r>
+      <w:proofErr w:type="spellStart"/>
+      <w:r>
+        <w:rPr>
+          <w:lang w:val="en-US"/>
+        </w:rPr>
+        <w:t>http_upgrade</w:t>
+      </w:r>
+      <w:proofErr w:type="spellEnd"/>
+      <w:r>
+        <w:rPr>
+          <w:lang w:val="en-US"/>
+        </w:rPr>
+        <w:t>;</w:t>
+      </w:r>
+    </w:p>
+    <w:p>
+      <w:pPr>
+        <w:pStyle w:val="a3"/>
+        <w:rPr>
+          <w:lang w:val="en-US"/>
+        </w:rPr>
+      </w:pPr>
+      <w:r>
+        <w:rPr>
+          <w:lang w:val="en-US"/>
+        </w:rPr>
+        <w:tab/>
+      </w:r>
+      <w:r>
+        <w:rPr>
+          <w:lang w:val="en-US"/>
+        </w:rPr>
+        <w:tab/>
+        <w:t>}</w:t>
+      </w:r>
+    </w:p>
+    <w:p>
+      <w:pPr>
+        <w:pStyle w:val="a3"/>
+        <w:rPr>
+          <w:lang w:val="en-US"/>
+        </w:rPr>
+      </w:pPr>
+    </w:p>
+    <w:p>
+      <w:pPr>
+        <w:pStyle w:val="a3"/>
+        <w:rPr>
+          <w:lang w:val="en-US"/>
+        </w:rPr>
+      </w:pPr>
+      <w:r>
+        <w:rPr>
+          <w:lang w:val="en-US"/>
+        </w:rPr>
+        <w:tab/>
+      </w:r>
+      <w:r>
+        <w:rPr>
+          <w:lang w:val="en-US"/>
+        </w:rPr>
+        <w:tab/>
+      </w:r>
+      <w:proofErr w:type="gramStart"/>
+      <w:r>
+        <w:rPr>
+          <w:lang w:val="en-US"/>
+        </w:rPr>
+        <w:t>location</w:t>
+      </w:r>
+      <w:proofErr w:type="gramEnd"/>
+      <w:r>
+        <w:rPr>
+          <w:lang w:val="en-US"/>
+        </w:rPr>
+        <w:t xml:space="preserve"> /images {</w:t>
+      </w:r>
+      <w:bookmarkStart w:id="0" w:name="_GoBack"/>
+      <w:bookmarkEnd w:id="0"/>
+    </w:p>
+    <w:p>
+      <w:pPr>
+        <w:pStyle w:val="a3"/>
+        <w:rPr>
+          <w:lang w:val="en-US"/>
+        </w:rPr>
+      </w:pPr>
+      <w:r>
+        <w:rPr>
+          <w:lang w:val="en-US"/>
+        </w:rPr>
+        <w:tab/>
+      </w:r>
+      <w:r>
+        <w:rPr>
+          <w:lang w:val="en-US"/>
+        </w:rPr>
+        <w:tab/>
+      </w:r>
+      <w:r>
+        <w:rPr>
+          <w:lang w:val="en-US"/>
+        </w:rPr>
+        <w:tab/>
+      </w:r>
+      <w:proofErr w:type="gramStart"/>
+      <w:r>
+        <w:rPr>
+          <w:lang w:val="en-US"/>
+        </w:rPr>
+        <w:t>root</w:t>
+      </w:r>
+      <w:proofErr w:type="gramEnd"/>
+      <w:r>
+        <w:rPr>
+          <w:lang w:val="en-US"/>
+        </w:rPr>
+        <w:t xml:space="preserve"> /</w:t>
+      </w:r>
+      <w:proofErr w:type="spellStart"/>
+      <w:r>
+        <w:rPr>
+          <w:lang w:val="en-US"/>
+        </w:rPr>
+        <w:t>var</w:t>
+      </w:r>
+      <w:proofErr w:type="spellEnd"/>
+      <w:r>
+        <w:rPr>
+          <w:lang w:val="en-US"/>
+        </w:rPr>
+        <w:t>/xo;</w:t>
+      </w:r>
+    </w:p>
+    <w:p>
+      <w:pPr>
+        <w:pStyle w:val="a3"/>
+        <w:rPr>
+          <w:lang w:val="en-US"/>
+        </w:rPr>
+      </w:pPr>
+      <w:r>
+        <w:rPr>
+          <w:lang w:val="en-US"/>
+        </w:rPr>
+        <w:tab/>
+      </w:r>
+      <w:r>
+        <w:rPr>
+          <w:lang w:val="en-US"/>
+        </w:rPr>
+        <w:tab/>
+      </w:r>
+      <w:r>
+        <w:rPr>
+          <w:lang w:val="en-US"/>
+        </w:rPr>
+        <w:tab/>
+      </w:r>
+      <w:proofErr w:type="spellStart"/>
+      <w:r>
+        <w:rPr>
+          <w:lang w:val="en-US"/>
+        </w:rPr>
+        <w:t>access_log</w:t>
+      </w:r>
+      <w:proofErr w:type="spellEnd"/>
+      <w:r>
+        <w:rPr>
+          <w:lang w:val="en-US"/>
+        </w:rPr>
+        <w:t xml:space="preserve"> /</w:t>
+      </w:r>
+      <w:proofErr w:type="spellStart"/>
+      <w:r>
+        <w:rPr>
+          <w:lang w:val="en-US"/>
+        </w:rPr>
+        <w:t>var</w:t>
+      </w:r>
+      <w:proofErr w:type="spellEnd"/>
+      <w:r>
+        <w:rPr>
+          <w:lang w:val="en-US"/>
+        </w:rPr>
+        <w:t>/log/</w:t>
+      </w:r>
+      <w:proofErr w:type="spellStart"/>
+      <w:r>
+        <w:rPr>
+          <w:lang w:val="en-US"/>
+        </w:rPr>
+        <w:t>nginx</w:t>
+      </w:r>
+      <w:proofErr w:type="spellEnd"/>
+      <w:r>
+        <w:rPr>
+          <w:lang w:val="en-US"/>
+        </w:rPr>
+        <w:t>/access_images.log;</w:t>
+      </w:r>
+    </w:p>
+    <w:p>
+      <w:pPr>
+        <w:pStyle w:val="a3"/>
+        <w:rPr>
+          <w:lang w:val="en-US"/>
+        </w:rPr>
+      </w:pPr>
+      <w:r>
+        <w:rPr>
+          <w:lang w:val="en-US"/>
+        </w:rPr>
+        <w:tab/>
+      </w:r>
+      <w:r>
+        <w:rPr>
+          <w:lang w:val="en-US"/>
+        </w:rPr>
+        <w:tab/>
+      </w:r>
+      <w:r>
+        <w:rPr>
+          <w:lang w:val="en-US"/>
+        </w:rPr>
+        <w:tab/>
+      </w:r>
+      <w:proofErr w:type="spellStart"/>
+      <w:r>
+        <w:rPr>
+          <w:lang w:val="en-US"/>
+        </w:rPr>
+        <w:t>error_log</w:t>
+      </w:r>
+      <w:proofErr w:type="spellEnd"/>
+      <w:r>
+        <w:rPr>
+          <w:lang w:val="en-US"/>
+        </w:rPr>
+        <w:t xml:space="preserve"> /</w:t>
+      </w:r>
+      <w:proofErr w:type="spellStart"/>
+      <w:r>
+        <w:rPr>
+          <w:lang w:val="en-US"/>
+        </w:rPr>
+        <w:t>var</w:t>
+      </w:r>
+      <w:proofErr w:type="spellEnd"/>
+      <w:r>
+        <w:rPr>
+          <w:lang w:val="en-US"/>
+        </w:rPr>
+        <w:t>/log/</w:t>
+      </w:r>
+      <w:proofErr w:type="spellStart"/>
+      <w:r>
+        <w:rPr>
+          <w:lang w:val="en-US"/>
+        </w:rPr>
+        <w:t>nginx</w:t>
+      </w:r>
+      <w:proofErr w:type="spellEnd"/>
+      <w:r>
+        <w:rPr>
+          <w:lang w:val="en-US"/>
+        </w:rPr>
+        <w:t>/error_images.log;</w:t>
+      </w:r>
+    </w:p>
+    <w:p>
+      <w:pPr>
+        <w:pStyle w:val="a3"/>
+        <w:rPr>
+          <w:lang w:val="en-US"/>
+        </w:rPr>
+      </w:pPr>
+      <w:r>
+        <w:rPr>
+          <w:lang w:val="en-US"/>
+        </w:rPr>
+        <w:tab/>
+      </w:r>
+      <w:r>
+        <w:rPr>
+          <w:lang w:val="en-US"/>
+        </w:rPr>
+        <w:tab/>
+      </w:r>
+      <w:r>
+        <w:rPr>
+          <w:lang w:val="en-US"/>
+        </w:rPr>
+        <w:tab/>
+      </w:r>
+      <w:proofErr w:type="spellStart"/>
+      <w:proofErr w:type="gramStart"/>
+      <w:r>
+        <w:rPr>
+          <w:lang w:val="en-US"/>
+        </w:rPr>
+        <w:t>access_log</w:t>
+      </w:r>
+      <w:proofErr w:type="spellEnd"/>
+      <w:proofErr w:type="gramEnd"/>
+      <w:r>
+        <w:rPr>
+          <w:lang w:val="en-US"/>
+        </w:rPr>
+        <w:t xml:space="preserve"> off;</w:t>
+      </w:r>
+    </w:p>
+    <w:p>
+      <w:pPr>
+        <w:pStyle w:val="a3"/>
+        <w:rPr>
+          <w:lang w:val="en-US"/>
+        </w:rPr>
+      </w:pPr>
+      <w:r>
+        <w:rPr>
+          <w:lang w:val="en-US"/>
+        </w:rPr>
+        <w:tab/>
+      </w:r>
+      <w:r>
+        <w:rPr>
+          <w:lang w:val="en-US"/>
+        </w:rPr>
+        <w:tab/>
+        <w:t>}</w:t>
+      </w:r>
+      <w:r>
+        <w:rPr>
+          <w:lang w:val="en-US"/>
+        </w:rPr>
+        <w:tab/>
+      </w:r>
+      <w:r>
+        <w:rPr>
+          <w:lang w:val="en-US"/>
+        </w:rPr>
+        <w:tab/>
+      </w:r>
+    </w:p>
+    <w:p>
+      <w:pPr>
+        <w:pStyle w:val="a3"/>
+        <w:rPr>
+          <w:lang w:val="en-US"/>
+        </w:rPr>
+      </w:pPr>
+      <w:r>
+        <w:rPr>
+          <w:lang w:val="en-US"/>
+        </w:rPr>
+        <w:tab/>
+      </w:r>
+      <w:r>
+        <w:rPr>
+          <w:lang w:val="en-US"/>
+        </w:rPr>
+        <w:tab/>
+      </w:r>
+    </w:p>
+    <w:p>
+      <w:pPr>
+        <w:pStyle w:val="a3"/>
+        <w:rPr>
+          <w:lang w:val="en-US"/>
+        </w:rPr>
+      </w:pPr>
+      <w:r>
+        <w:rPr>
+          <w:lang w:val="en-US"/>
+        </w:rPr>
+        <w:tab/>
+      </w:r>
+      <w:r>
+        <w:rPr>
+          <w:lang w:val="en-US"/>
+        </w:rPr>
+        <w:tab/>
+      </w:r>
+      <w:proofErr w:type="gramStart"/>
+      <w:r>
+        <w:rPr>
+          <w:lang w:val="en-US"/>
+        </w:rPr>
+        <w:t>location</w:t>
+      </w:r>
+      <w:proofErr w:type="gramEnd"/>
+      <w:r>
+        <w:rPr>
+          <w:lang w:val="en-US"/>
+        </w:rPr>
+        <w:t xml:space="preserve"> /</w:t>
+      </w:r>
+      <w:proofErr w:type="spellStart"/>
+      <w:r>
+        <w:rPr>
+          <w:lang w:val="en-US"/>
+        </w:rPr>
+        <w:t>js</w:t>
+      </w:r>
+      <w:proofErr w:type="spellEnd"/>
+      <w:r>
+        <w:rPr>
+          <w:lang w:val="en-US"/>
+        </w:rPr>
+        <w:t xml:space="preserve"> {</w:t>
+      </w:r>
+    </w:p>
+    <w:p>
+      <w:pPr>
+        <w:pStyle w:val="a3"/>
+        <w:rPr>
+          <w:lang w:val="en-US"/>
+        </w:rPr>
+      </w:pPr>
+      <w:r>
+        <w:rPr>
+          <w:lang w:val="en-US"/>
+        </w:rPr>
+        <w:tab/>
+      </w:r>
+      <w:r>
+        <w:rPr>
+          <w:lang w:val="en-US"/>
+        </w:rPr>
+        <w:tab/>
+      </w:r>
+      <w:r>
+        <w:rPr>
+          <w:lang w:val="en-US"/>
+        </w:rPr>
+        <w:tab/>
+      </w:r>
+      <w:proofErr w:type="spellStart"/>
+      <w:r>
+        <w:rPr>
+          <w:lang w:val="en-US"/>
+        </w:rPr>
+        <w:t>access_log</w:t>
+      </w:r>
+      <w:proofErr w:type="spellEnd"/>
+      <w:r>
+        <w:rPr>
+          <w:lang w:val="en-US"/>
+        </w:rPr>
+        <w:t xml:space="preserve"> /</w:t>
+      </w:r>
+      <w:proofErr w:type="spellStart"/>
+      <w:r>
+        <w:rPr>
+          <w:lang w:val="en-US"/>
+        </w:rPr>
+        <w:t>var</w:t>
+      </w:r>
+      <w:proofErr w:type="spellEnd"/>
+      <w:r>
+        <w:rPr>
+          <w:lang w:val="en-US"/>
+        </w:rPr>
+        <w:t>/log/</w:t>
+      </w:r>
+      <w:proofErr w:type="spellStart"/>
+      <w:r>
+        <w:rPr>
+          <w:lang w:val="en-US"/>
+        </w:rPr>
+        <w:t>nginx</w:t>
+      </w:r>
+      <w:proofErr w:type="spellEnd"/>
+      <w:r>
+        <w:rPr>
+          <w:lang w:val="en-US"/>
+        </w:rPr>
+        <w:t>/access_js.log;</w:t>
+      </w:r>
+    </w:p>
+    <w:p>
+      <w:pPr>
+        <w:pStyle w:val="a3"/>
+        <w:rPr>
+          <w:lang w:val="en-US"/>
+        </w:rPr>
+      </w:pPr>
+      <w:r>
+        <w:rPr>
+          <w:lang w:val="en-US"/>
+        </w:rPr>
+        <w:tab/>
+      </w:r>
+      <w:r>
+        <w:rPr>
+          <w:lang w:val="en-US"/>
+        </w:rPr>
+        <w:tab/>
+      </w:r>
+      <w:r>
+        <w:rPr>
+          <w:lang w:val="en-US"/>
+        </w:rPr>
+        <w:tab/>
+      </w:r>
+      <w:proofErr w:type="spellStart"/>
+      <w:r>
+        <w:rPr>
+          <w:lang w:val="en-US"/>
+        </w:rPr>
+        <w:t>error_log</w:t>
+      </w:r>
+      <w:proofErr w:type="spellEnd"/>
+      <w:r>
+        <w:rPr>
+          <w:lang w:val="en-US"/>
+        </w:rPr>
+        <w:t xml:space="preserve"> /</w:t>
+      </w:r>
+      <w:proofErr w:type="spellStart"/>
+      <w:r>
+        <w:rPr>
+          <w:lang w:val="en-US"/>
+        </w:rPr>
+        <w:t>var</w:t>
+      </w:r>
+      <w:proofErr w:type="spellEnd"/>
+      <w:r>
+        <w:rPr>
+          <w:lang w:val="en-US"/>
+        </w:rPr>
+        <w:t>/log/</w:t>
+      </w:r>
+      <w:proofErr w:type="spellStart"/>
+      <w:r>
+        <w:rPr>
+          <w:lang w:val="en-US"/>
+        </w:rPr>
+        <w:t>nginx</w:t>
+      </w:r>
+      <w:proofErr w:type="spellEnd"/>
+      <w:r>
+        <w:rPr>
+          <w:lang w:val="en-US"/>
+        </w:rPr>
+        <w:t>/error_js.log;</w:t>
+      </w:r>
+    </w:p>
+    <w:p>
+      <w:pPr>
+        <w:pStyle w:val="a3"/>
+        <w:rPr>
+          <w:lang w:val="en-US"/>
+        </w:rPr>
+      </w:pPr>
+      <w:r>
+        <w:rPr>
+          <w:lang w:val="en-US"/>
+        </w:rPr>
+        <w:tab/>
+      </w:r>
+      <w:r>
+        <w:rPr>
+          <w:lang w:val="en-US"/>
+        </w:rPr>
+        <w:tab/>
+      </w:r>
+      <w:r>
+        <w:rPr>
+          <w:lang w:val="en-US"/>
+        </w:rPr>
+        <w:tab/>
+      </w:r>
+      <w:proofErr w:type="gramStart"/>
+      <w:r>
+        <w:rPr>
+          <w:lang w:val="en-US"/>
+        </w:rPr>
+        <w:t>root</w:t>
+      </w:r>
+      <w:proofErr w:type="gramEnd"/>
+      <w:r>
+        <w:rPr>
+          <w:lang w:val="en-US"/>
+        </w:rPr>
+        <w:t xml:space="preserve"> /</w:t>
+      </w:r>
+      <w:proofErr w:type="spellStart"/>
+      <w:r>
+        <w:rPr>
+          <w:lang w:val="en-US"/>
+        </w:rPr>
+        <w:t>var</w:t>
+      </w:r>
+      <w:proofErr w:type="spellEnd"/>
+      <w:r>
+        <w:rPr>
+          <w:lang w:val="en-US"/>
+        </w:rPr>
+        <w:t>/xo;</w:t>
+      </w:r>
+    </w:p>
+    <w:p>
+      <w:pPr>
+        <w:pStyle w:val="a3"/>
+        <w:rPr>
+          <w:lang w:val="en-US"/>
+        </w:rPr>
+      </w:pPr>
+      <w:r>
+        <w:rPr>
+          <w:lang w:val="en-US"/>
+        </w:rPr>
+        <w:tab/>
+      </w:r>
+      <w:r>
+        <w:rPr>
+          <w:lang w:val="en-US"/>
+        </w:rPr>
+        <w:tab/>
+        <w:t>}</w:t>
+      </w:r>
+    </w:p>
+    <w:p>
+      <w:pPr>
+        <w:pStyle w:val="a3"/>
+        <w:rPr>
+          <w:lang w:val="en-US"/>
+        </w:rPr>
+      </w:pPr>
+      <w:r>
+        <w:rPr>
+          <w:lang w:val="en-US"/>
+        </w:rPr>
+        <w:tab/>
+        <w:t>}</w:t>
+      </w:r>
+    </w:p>
+    <w:p>
+      <w:pPr>
+        <w:pStyle w:val="a3"/>
+        <w:rPr>
+          <w:lang w:val="en-US"/>
+        </w:rPr>
+      </w:pPr>
+    </w:p>
+    <w:p>
+      <w:pPr>
+        <w:pStyle w:val="a3"/>
+        <w:rPr>
+          <w:b/>
+          <w:lang w:val="en-US"/>
+        </w:rPr>
+      </w:pPr>
+      <w:r>
+        <w:rPr>
+          <w:b/>
+          <w:lang w:val="en-US"/>
+        </w:rPr>
+        <w:t>/</w:t>
+      </w:r>
+      <w:proofErr w:type="spellStart"/>
+      <w:r>
+        <w:rPr>
+          <w:b/>
+          <w:lang w:val="en-US"/>
+        </w:rPr>
+        <w:t>etc</w:t>
+      </w:r>
+      <w:proofErr w:type="spellEnd"/>
+      <w:r>
+        <w:rPr>
+          <w:b/>
+          <w:lang w:val="en-US"/>
+        </w:rPr>
+        <w:t>/</w:t>
+      </w:r>
+      <w:proofErr w:type="spellStart"/>
+      <w:r>
+        <w:rPr>
+          <w:b/>
+          <w:lang w:val="en-US"/>
+        </w:rPr>
+        <w:t>init.d</w:t>
+      </w:r>
+      <w:proofErr w:type="spellEnd"/>
+      <w:r>
+        <w:rPr>
+          <w:b/>
+          <w:lang w:val="en-US"/>
+        </w:rPr>
+        <w:t>/</w:t>
+      </w:r>
+      <w:proofErr w:type="spellStart"/>
+      <w:r>
+        <w:rPr>
+          <w:b/>
+          <w:lang w:val="en-US"/>
+        </w:rPr>
+        <w:t>xoserver</w:t>
+      </w:r>
+      <w:proofErr w:type="spellEnd"/>
+    </w:p>
+    <w:p>
+      <w:pPr>
+        <w:pStyle w:val="a3"/>
+        <w:rPr>
+          <w:lang w:val="en-US"/>
+        </w:rPr>
+      </w:pPr>
+    </w:p>
+    <w:p>
+      <w:pPr>
+        <w:pStyle w:val="a3"/>
+        <w:rPr>
+          <w:lang w:val="en-US"/>
+        </w:rPr>
+      </w:pPr>
+      <w:proofErr w:type="gramStart"/>
+      <w:r>
+        <w:rPr>
+          <w:lang w:val="en-US"/>
+        </w:rPr>
+        <w:t>#!/</w:t>
+      </w:r>
+      <w:proofErr w:type="gramEnd"/>
+      <w:r>
+        <w:rPr>
+          <w:lang w:val="en-US"/>
+        </w:rPr>
+        <w:t>bin/bash</w:t>
+      </w:r>
+    </w:p>
+    <w:p>
+      <w:pPr>
+        <w:pStyle w:val="a3"/>
+        <w:rPr>
+          <w:lang w:val="en-US"/>
+        </w:rPr>
+      </w:pPr>
+      <w:r>
+        <w:rPr>
+          <w:lang w:val="en-US"/>
+        </w:rPr>
+        <w:t xml:space="preserve"># </w:t>
+      </w:r>
+      <w:proofErr w:type="spellStart"/>
+      <w:proofErr w:type="gramStart"/>
+      <w:r>
+        <w:rPr>
+          <w:lang w:val="en-US"/>
+        </w:rPr>
+        <w:t>xoserver</w:t>
+      </w:r>
+      <w:proofErr w:type="spellEnd"/>
+      <w:proofErr w:type="gramEnd"/>
+      <w:r>
+        <w:rPr>
+          <w:lang w:val="en-US"/>
+        </w:rPr>
+        <w:t xml:space="preserve"> daemon</w:t>
+      </w:r>
+    </w:p>
+    <w:p>
+      <w:pPr>
+        <w:pStyle w:val="a3"/>
+        <w:rPr>
+          <w:lang w:val="en-US"/>
+        </w:rPr>
+      </w:pPr>
+      <w:r>
+        <w:rPr>
+          <w:lang w:val="en-US"/>
+        </w:rPr>
+        <w:t xml:space="preserve"># </w:t>
+      </w:r>
+      <w:proofErr w:type="spellStart"/>
+      <w:proofErr w:type="gramStart"/>
+      <w:r>
+        <w:rPr>
+          <w:lang w:val="en-US"/>
+        </w:rPr>
+        <w:t>chkconfig</w:t>
+      </w:r>
+      <w:proofErr w:type="spellEnd"/>
+      <w:proofErr w:type="gramEnd"/>
+      <w:r>
+        <w:rPr>
+          <w:lang w:val="en-US"/>
+        </w:rPr>
+        <w:t>: 345 20 80</w:t>
+      </w:r>
+    </w:p>
+    <w:p>
+      <w:pPr>
+        <w:pStyle w:val="a3"/>
+        <w:rPr>
+          <w:lang w:val="en-US"/>
+        </w:rPr>
+      </w:pPr>
+      <w:r>
+        <w:rPr>
+          <w:lang w:val="en-US"/>
+        </w:rPr>
+        <w:t xml:space="preserve"># </w:t>
+      </w:r>
+      <w:proofErr w:type="gramStart"/>
+      <w:r>
+        <w:rPr>
+          <w:lang w:val="en-US"/>
+        </w:rPr>
+        <w:t>description</w:t>
+      </w:r>
+      <w:proofErr w:type="gramEnd"/>
+      <w:r>
+        <w:rPr>
+          <w:lang w:val="en-US"/>
+        </w:rPr>
+        <w:t xml:space="preserve">: </w:t>
+      </w:r>
+      <w:proofErr w:type="spellStart"/>
+      <w:r>
+        <w:rPr>
+          <w:lang w:val="en-US"/>
+        </w:rPr>
+        <w:t>xoserver</w:t>
+      </w:r>
+      <w:proofErr w:type="spellEnd"/>
+      <w:r>
+        <w:rPr>
+          <w:lang w:val="en-US"/>
+        </w:rPr>
+        <w:t xml:space="preserve"> daemon</w:t>
+      </w:r>
+    </w:p>
+    <w:p>
+      <w:pPr>
+        <w:pStyle w:val="a3"/>
+        <w:rPr>
+          <w:lang w:val="en-US"/>
+        </w:rPr>
+      </w:pPr>
+      <w:r>
+        <w:rPr>
+          <w:lang w:val="en-US"/>
+        </w:rPr>
+        <w:t xml:space="preserve"># </w:t>
+      </w:r>
+      <w:proofErr w:type="spellStart"/>
+      <w:proofErr w:type="gramStart"/>
+      <w:r>
+        <w:rPr>
+          <w:lang w:val="en-US"/>
+        </w:rPr>
+        <w:t>processname</w:t>
+      </w:r>
+      <w:proofErr w:type="spellEnd"/>
+      <w:proofErr w:type="gramEnd"/>
+      <w:r>
+        <w:rPr>
+          <w:lang w:val="en-US"/>
+        </w:rPr>
+        <w:t xml:space="preserve">: </w:t>
+      </w:r>
+      <w:proofErr w:type="spellStart"/>
+      <w:r>
+        <w:rPr>
+          <w:lang w:val="en-US"/>
+        </w:rPr>
+        <w:t>xoserver</w:t>
+      </w:r>
+      <w:proofErr w:type="spellEnd"/>
+    </w:p>
+    <w:p>
+      <w:pPr>
+        <w:pStyle w:val="a3"/>
+        <w:rPr>
+          <w:lang w:val="en-US"/>
+        </w:rPr>
+      </w:pPr>
+    </w:p>
+    <w:p>
+      <w:pPr>
+        <w:pStyle w:val="a3"/>
+        <w:rPr>
+          <w:lang w:val="en-US"/>
+        </w:rPr>
+      </w:pPr>
+      <w:r>
+        <w:rPr>
+          <w:lang w:val="en-US"/>
+        </w:rPr>
+        <w:t>DAEMON_PATH="/</w:t>
+      </w:r>
+      <w:proofErr w:type="spellStart"/>
+      <w:r>
+        <w:rPr>
+          <w:lang w:val="en-US"/>
+        </w:rPr>
+        <w:t>var</w:t>
+      </w:r>
+      <w:proofErr w:type="spellEnd"/>
+      <w:r>
+        <w:rPr>
+          <w:lang w:val="en-US"/>
+        </w:rPr>
+        <w:t>/xo/server/"</w:t>
+      </w:r>
+    </w:p>
+    <w:p>
+      <w:pPr>
+        <w:pStyle w:val="a3"/>
+        <w:rPr>
+          <w:lang w:val="en-US"/>
+        </w:rPr>
+      </w:pPr>
+    </w:p>
+    <w:p>
+      <w:pPr>
+        <w:pStyle w:val="a3"/>
+        <w:rPr>
+          <w:lang w:val="en-US"/>
+        </w:rPr>
+      </w:pPr>
+      <w:r>
+        <w:rPr>
+          <w:lang w:val="en-US"/>
+        </w:rPr>
+        <w:t>DAEMON="run.sh"</w:t>
+      </w:r>
+    </w:p>
+    <w:p>
+      <w:pPr>
+        <w:pStyle w:val="a3"/>
+        <w:rPr>
+          <w:lang w:val="en-US"/>
+        </w:rPr>
+      </w:pPr>
+    </w:p>
+    <w:p>
+      <w:pPr>
+        <w:pStyle w:val="a3"/>
+        <w:rPr>
+          <w:lang w:val="en-US"/>
+        </w:rPr>
+      </w:pPr>
+      <w:r>
+        <w:rPr>
+          <w:lang w:val="en-US"/>
+        </w:rPr>
+        <w:t>DAEMONOPTS=""</w:t>
+      </w:r>
+    </w:p>
+    <w:p>
+      <w:pPr>
+        <w:pStyle w:val="a3"/>
+        <w:rPr>
+          <w:lang w:val="en-US"/>
+        </w:rPr>
+      </w:pPr>
+    </w:p>
+    <w:p>
+      <w:pPr>
+        <w:pStyle w:val="a3"/>
+        <w:rPr>
+          <w:lang w:val="en-US"/>
+        </w:rPr>
+      </w:pPr>
+      <w:r>
+        <w:rPr>
+          <w:lang w:val="en-US"/>
+        </w:rPr>
+        <w:t>OUTPUT_FILE="/</w:t>
+      </w:r>
+      <w:proofErr w:type="spellStart"/>
+      <w:r>
+        <w:rPr>
+          <w:lang w:val="en-US"/>
+        </w:rPr>
+        <w:t>var</w:t>
+      </w:r>
+      <w:proofErr w:type="spellEnd"/>
+      <w:r>
+        <w:rPr>
+          <w:lang w:val="en-US"/>
+        </w:rPr>
+        <w:t>/xo/server/</w:t>
+      </w:r>
+      <w:proofErr w:type="spellStart"/>
+      <w:r>
+        <w:rPr>
+          <w:lang w:val="en-US"/>
+        </w:rPr>
+        <w:t>xoserver_last.out</w:t>
+      </w:r>
+      <w:proofErr w:type="spellEnd"/>
+      <w:r>
+        <w:rPr>
+          <w:lang w:val="en-US"/>
+        </w:rPr>
+        <w:t>"</w:t>
+      </w:r>
+    </w:p>
+    <w:p>
+      <w:pPr>
+        <w:pStyle w:val="a3"/>
+        <w:rPr>
+          <w:lang w:val="en-US"/>
+        </w:rPr>
+      </w:pPr>
+    </w:p>
+    <w:p>
+      <w:pPr>
+        <w:pStyle w:val="a3"/>
+        <w:rPr>
+          <w:lang w:val="en-US"/>
+        </w:rPr>
+      </w:pPr>
+      <w:r>
+        <w:rPr>
+          <w:lang w:val="en-US"/>
+        </w:rPr>
+        <w:t>NAME=</w:t>
+      </w:r>
+      <w:proofErr w:type="spellStart"/>
+      <w:r>
+        <w:rPr>
+          <w:lang w:val="en-US"/>
+        </w:rPr>
+        <w:t>xoserver</w:t>
+      </w:r>
+      <w:proofErr w:type="spellEnd"/>
+    </w:p>
+    <w:p>
+      <w:pPr>
+        <w:pStyle w:val="a3"/>
+        <w:rPr>
+          <w:lang w:val="en-US"/>
+        </w:rPr>
+      </w:pPr>
+    </w:p>
+    <w:p>
+      <w:pPr>
+        <w:pStyle w:val="a3"/>
+        <w:rPr>
+          <w:lang w:val="en-US"/>
+        </w:rPr>
+      </w:pPr>
+      <w:r>
+        <w:rPr>
+          <w:lang w:val="en-US"/>
+        </w:rPr>
+        <w:t>DESC="XO service daemon description"</w:t>
+      </w:r>
+    </w:p>
+    <w:p>
+      <w:pPr>
+        <w:pStyle w:val="a3"/>
+        <w:rPr>
+          <w:lang w:val="en-US"/>
+        </w:rPr>
+      </w:pPr>
+    </w:p>
+    <w:p>
+      <w:pPr>
+        <w:pStyle w:val="a3"/>
+        <w:rPr>
+          <w:lang w:val="en-US"/>
+        </w:rPr>
+      </w:pPr>
+      <w:r>
+        <w:rPr>
+          <w:lang w:val="en-US"/>
+        </w:rPr>
+        <w:t>PIDFILE=/</w:t>
+      </w:r>
+      <w:proofErr w:type="spellStart"/>
+      <w:r>
+        <w:rPr>
+          <w:lang w:val="en-US"/>
+        </w:rPr>
+        <w:t>var</w:t>
+      </w:r>
+      <w:proofErr w:type="spellEnd"/>
+      <w:r>
+        <w:rPr>
+          <w:lang w:val="en-US"/>
+        </w:rPr>
+        <w:t>/run/$</w:t>
+      </w:r>
+      <w:proofErr w:type="spellStart"/>
+      <w:r>
+        <w:rPr>
+          <w:lang w:val="en-US"/>
+        </w:rPr>
+        <w:t>NAME.pid</w:t>
+      </w:r>
+      <w:proofErr w:type="spellEnd"/>
+    </w:p>
+    <w:p>
+      <w:pPr>
+        <w:pStyle w:val="a3"/>
+        <w:rPr>
+          <w:lang w:val="en-US"/>
+        </w:rPr>
+      </w:pPr>
+    </w:p>
+    <w:p>
+      <w:pPr>
+        <w:pStyle w:val="a3"/>
+        <w:rPr>
+          <w:lang w:val="en-US"/>
+        </w:rPr>
+      </w:pPr>
+      <w:r>
+        <w:rPr>
+          <w:lang w:val="en-US"/>
+        </w:rPr>
+        <w:t>SCRIPTNAME=/</w:t>
+      </w:r>
+      <w:proofErr w:type="spellStart"/>
+      <w:r>
+        <w:rPr>
+          <w:lang w:val="en-US"/>
+        </w:rPr>
+        <w:t>etc</w:t>
+      </w:r>
+      <w:proofErr w:type="spellEnd"/>
+      <w:r>
+        <w:rPr>
+          <w:lang w:val="en-US"/>
+        </w:rPr>
+        <w:t>/</w:t>
+      </w:r>
+      <w:proofErr w:type="spellStart"/>
+      <w:r>
+        <w:rPr>
+          <w:lang w:val="en-US"/>
+        </w:rPr>
+        <w:t>init.d</w:t>
+      </w:r>
+      <w:proofErr w:type="spellEnd"/>
+      <w:r>
+        <w:rPr>
+          <w:lang w:val="en-US"/>
+        </w:rPr>
+        <w:t>/$NAME</w:t>
+      </w:r>
+    </w:p>
+    <w:p>
+      <w:pPr>
+        <w:pStyle w:val="a3"/>
+        <w:rPr>
+          <w:lang w:val="en-US"/>
+        </w:rPr>
+      </w:pPr>
+    </w:p>
+    <w:p>
+      <w:pPr>
+        <w:pStyle w:val="a3"/>
+        <w:rPr>
+          <w:lang w:val="en-US"/>
+        </w:rPr>
+      </w:pPr>
+      <w:proofErr w:type="gramStart"/>
+      <w:r>
+        <w:rPr>
+          <w:lang w:val="en-US"/>
+        </w:rPr>
+        <w:t>case</w:t>
+      </w:r>
+      <w:proofErr w:type="gramEnd"/>
+      <w:r>
+        <w:rPr>
+          <w:lang w:val="en-US"/>
+        </w:rPr>
+        <w:t xml:space="preserve"> "$1" in</w:t>
+      </w:r>
+    </w:p>
+    <w:p>
+      <w:pPr>
+        <w:pStyle w:val="a3"/>
+        <w:rPr>
+          <w:lang w:val="en-US"/>
+        </w:rPr>
+      </w:pPr>
+      <w:proofErr w:type="gramStart"/>
+      <w:r>
+        <w:rPr>
+          <w:lang w:val="en-US"/>
+        </w:rPr>
+        <w:t>start</w:t>
+      </w:r>
+      <w:proofErr w:type="gramEnd"/>
+      <w:r>
+        <w:rPr>
+          <w:lang w:val="en-US"/>
+        </w:rPr>
+        <w:t>)</w:t>
+      </w:r>
+    </w:p>
+    <w:p>
+      <w:pPr>
+        <w:pStyle w:val="a3"/>
+        <w:rPr>
+          <w:lang w:val="en-US"/>
+        </w:rPr>
+      </w:pPr>
+    </w:p>
+    <w:p>
+      <w:pPr>
+        <w:pStyle w:val="a3"/>
+        <w:rPr>
+          <w:lang w:val="en-US"/>
+        </w:rPr>
+      </w:pPr>
+      <w:r>
+        <w:rPr>
+          <w:lang w:val="en-US"/>
+        </w:rPr>
+        <w:tab/>
+      </w:r>
+      <w:proofErr w:type="spellStart"/>
+      <w:proofErr w:type="gramStart"/>
+      <w:r>
+        <w:rPr>
+          <w:lang w:val="en-US"/>
+        </w:rPr>
+        <w:t>printf</w:t>
+      </w:r>
+      <w:proofErr w:type="spellEnd"/>
+      <w:proofErr w:type="gramEnd"/>
+      <w:r>
+        <w:rPr>
+          <w:lang w:val="en-US"/>
+        </w:rPr>
+        <w:t xml:space="preserve"> "%-50s" "Starting $NAME..."</w:t>
+      </w:r>
+    </w:p>
+    <w:p>
+      <w:pPr>
+        <w:pStyle w:val="a3"/>
+        <w:rPr>
+          <w:lang w:val="en-US"/>
+        </w:rPr>
+      </w:pPr>
+      <w:r>
+        <w:rPr>
+          <w:lang w:val="en-US"/>
+        </w:rPr>
+        <w:tab/>
+      </w:r>
+      <w:proofErr w:type="gramStart"/>
+      <w:r>
+        <w:rPr>
+          <w:lang w:val="en-US"/>
+        </w:rPr>
+        <w:t>cd</w:t>
+      </w:r>
+      <w:proofErr w:type="gramEnd"/>
+      <w:r>
+        <w:rPr>
+          <w:lang w:val="en-US"/>
+        </w:rPr>
+        <w:t xml:space="preserve"> $DAEMON_PATH</w:t>
+      </w:r>
+    </w:p>
+    <w:p>
+      <w:pPr>
+        <w:pStyle w:val="a3"/>
+        <w:rPr>
+          <w:lang w:val="en-US"/>
+        </w:rPr>
+      </w:pPr>
+      <w:r>
+        <w:rPr>
+          <w:lang w:val="en-US"/>
+        </w:rPr>
+        <w:tab/>
+      </w:r>
+    </w:p>
+    <w:p>
+      <w:pPr>
+        <w:pStyle w:val="a3"/>
+        <w:rPr>
+          <w:lang w:val="en-US"/>
+        </w:rPr>
+      </w:pPr>
+      <w:r>
+        <w:rPr>
+          <w:lang w:val="en-US"/>
+        </w:rPr>
+        <w:tab/>
+        <w:t>PID=`</w:t>
+      </w:r>
+      <w:proofErr w:type="gramStart"/>
+      <w:r>
+        <w:rPr>
+          <w:lang w:val="en-US"/>
+        </w:rPr>
+        <w:t>./</w:t>
+      </w:r>
+      <w:proofErr w:type="gramEnd"/>
+      <w:r>
+        <w:rPr>
+          <w:lang w:val="en-US"/>
+        </w:rPr>
+        <w:t>$DAEMON $DAEMONOPTS &gt; $OUTPUT_FILE 2&gt;&amp;1 &amp; echo $!`</w:t>
+      </w:r>
+    </w:p>
+    <w:p>
+      <w:pPr>
+        <w:pStyle w:val="a3"/>
+        <w:rPr>
+          <w:lang w:val="en-US"/>
+        </w:rPr>
+      </w:pPr>
+      <w:r>
+        <w:rPr>
+          <w:lang w:val="en-US"/>
+        </w:rPr>
+        <w:tab/>
+      </w:r>
+    </w:p>
+    <w:p>
+      <w:pPr>
+        <w:pStyle w:val="a3"/>
+        <w:rPr>
+          <w:lang w:val="en-US"/>
+        </w:rPr>
+      </w:pPr>
+      <w:r>
+        <w:rPr>
+          <w:lang w:val="en-US"/>
+        </w:rPr>
+        <w:tab/>
+      </w:r>
+      <w:proofErr w:type="gramStart"/>
+      <w:r>
+        <w:rPr>
+          <w:lang w:val="en-US"/>
+        </w:rPr>
+        <w:t>echo</w:t>
+      </w:r>
+      <w:proofErr w:type="gramEnd"/>
+      <w:r>
+        <w:rPr>
+          <w:lang w:val="en-US"/>
+        </w:rPr>
+        <w:t xml:space="preserve"> "Saving PID" $PID " to " $PIDFILE</w:t>
+      </w:r>
+    </w:p>
+    <w:p>
+      <w:pPr>
+        <w:pStyle w:val="a3"/>
+        <w:rPr>
+          <w:lang w:val="en-US"/>
+        </w:rPr>
+      </w:pPr>
+      <w:r>
+        <w:rPr>
+          <w:lang w:val="en-US"/>
+        </w:rPr>
+        <w:tab/>
+      </w:r>
+    </w:p>
+    <w:p>
+      <w:pPr>
+        <w:pStyle w:val="a3"/>
+        <w:rPr>
+          <w:lang w:val="en-US"/>
+        </w:rPr>
+      </w:pPr>
+      <w:r>
+        <w:rPr>
+          <w:lang w:val="en-US"/>
+        </w:rPr>
+        <w:t xml:space="preserve">        </w:t>
+      </w:r>
+      <w:proofErr w:type="gramStart"/>
+      <w:r>
+        <w:rPr>
+          <w:lang w:val="en-US"/>
+        </w:rPr>
+        <w:t>if</w:t>
+      </w:r>
+      <w:proofErr w:type="gramEnd"/>
+      <w:r>
+        <w:rPr>
+          <w:lang w:val="en-US"/>
+        </w:rPr>
+        <w:t xml:space="preserve"> [ -z $PID ]; then</w:t>
+      </w:r>
+    </w:p>
+    <w:p>
+      <w:pPr>
+        <w:pStyle w:val="a3"/>
+        <w:rPr>
+          <w:lang w:val="en-US"/>
+        </w:rPr>
+      </w:pPr>
+      <w:r>
+        <w:rPr>
+          <w:lang w:val="en-US"/>
+        </w:rPr>
+        <w:t xml:space="preserve">            </w:t>
+      </w:r>
+      <w:proofErr w:type="spellStart"/>
+      <w:proofErr w:type="gramStart"/>
+      <w:r>
+        <w:rPr>
+          <w:lang w:val="en-US"/>
+        </w:rPr>
+        <w:t>printf</w:t>
+      </w:r>
+      <w:proofErr w:type="spellEnd"/>
+      <w:proofErr w:type="gramEnd"/>
+      <w:r>
+        <w:rPr>
+          <w:lang w:val="en-US"/>
+        </w:rPr>
+        <w:t xml:space="preserve"> "%s\n" "Fail"</w:t>
+      </w:r>
+    </w:p>
+    <w:p>
+      <w:pPr>
+        <w:pStyle w:val="a3"/>
+        <w:rPr>
+          <w:lang w:val="en-US"/>
+        </w:rPr>
+      </w:pPr>
+      <w:r>
+        <w:rPr>
+          <w:lang w:val="en-US"/>
+        </w:rPr>
+        <w:t xml:space="preserve">        </w:t>
+      </w:r>
+      <w:proofErr w:type="gramStart"/>
+      <w:r>
+        <w:rPr>
+          <w:lang w:val="en-US"/>
+        </w:rPr>
+        <w:t>else</w:t>
+      </w:r>
+      <w:proofErr w:type="gramEnd"/>
+    </w:p>
+    <w:p>
+      <w:pPr>
+        <w:pStyle w:val="a3"/>
+        <w:rPr>
+          <w:lang w:val="en-US"/>
+        </w:rPr>
+      </w:pPr>
+      <w:r>
+        <w:rPr>
+          <w:lang w:val="en-US"/>
+        </w:rPr>
+        <w:t xml:space="preserve">            </w:t>
+      </w:r>
+      <w:proofErr w:type="gramStart"/>
+      <w:r>
+        <w:rPr>
+          <w:lang w:val="en-US"/>
+        </w:rPr>
+        <w:t>echo</w:t>
+      </w:r>
+      <w:proofErr w:type="gramEnd"/>
+      <w:r>
+        <w:rPr>
+          <w:lang w:val="en-US"/>
+        </w:rPr>
+        <w:t xml:space="preserve"> $PID &gt; $PIDFILE</w:t>
+      </w:r>
+    </w:p>
+    <w:p>
+      <w:pPr>
+        <w:pStyle w:val="a3"/>
+        <w:rPr>
+          <w:lang w:val="en-US"/>
+        </w:rPr>
+      </w:pPr>
+      <w:r>
+        <w:rPr>
+          <w:lang w:val="en-US"/>
+        </w:rPr>
+        <w:t xml:space="preserve">            </w:t>
+      </w:r>
+      <w:proofErr w:type="spellStart"/>
+      <w:proofErr w:type="gramStart"/>
+      <w:r>
+        <w:rPr>
+          <w:lang w:val="en-US"/>
+        </w:rPr>
+        <w:t>printf</w:t>
+      </w:r>
+      <w:proofErr w:type="spellEnd"/>
+      <w:proofErr w:type="gramEnd"/>
+      <w:r>
+        <w:rPr>
+          <w:lang w:val="en-US"/>
+        </w:rPr>
+        <w:t xml:space="preserve"> "%s\n" "Ok"</w:t>
+      </w:r>
+    </w:p>
+    <w:p>
+      <w:pPr>
+        <w:pStyle w:val="a3"/>
+        <w:rPr>
+          <w:lang w:val="en-US"/>
+        </w:rPr>
+      </w:pPr>
+      <w:r>
+        <w:rPr>
+          <w:lang w:val="en-US"/>
+        </w:rPr>
+        <w:t xml:space="preserve">        </w:t>
+      </w:r>
+      <w:proofErr w:type="gramStart"/>
+      <w:r>
+        <w:rPr>
+          <w:lang w:val="en-US"/>
+        </w:rPr>
+        <w:t>fi</w:t>
+      </w:r>
+      <w:proofErr w:type="gramEnd"/>
+    </w:p>
+    <w:p>
+      <w:pPr>
+        <w:pStyle w:val="a3"/>
+        <w:rPr>
+          <w:lang w:val="en-US"/>
+        </w:rPr>
+      </w:pPr>
+      <w:r>
+        <w:rPr>
+          <w:lang w:val="en-US"/>
+        </w:rPr>
+        <w:tab/>
+      </w:r>
+    </w:p>
+    <w:p>
+      <w:pPr>
+        <w:pStyle w:val="a3"/>
+        <w:rPr>
+          <w:lang w:val="en-US"/>
+        </w:rPr>
+      </w:pPr>
+      <w:r>
+        <w:rPr>
+          <w:lang w:val="en-US"/>
+        </w:rPr>
+        <w:t>;;</w:t>
+      </w:r>
+    </w:p>
+    <w:p>
+      <w:pPr>
+        <w:pStyle w:val="a3"/>
+        <w:rPr>
+          <w:lang w:val="en-US"/>
+        </w:rPr>
+      </w:pPr>
+      <w:proofErr w:type="gramStart"/>
+      <w:r>
+        <w:rPr>
+          <w:lang w:val="en-US"/>
+        </w:rPr>
+        <w:t>status</w:t>
+      </w:r>
+      <w:proofErr w:type="gramEnd"/>
+      <w:r>
+        <w:rPr>
+          <w:lang w:val="en-US"/>
+        </w:rPr>
+        <w:t>)</w:t>
+      </w:r>
+    </w:p>
+    <w:p>
+      <w:pPr>
+        <w:pStyle w:val="a3"/>
+        <w:rPr>
+          <w:lang w:val="en-US"/>
+        </w:rPr>
+      </w:pPr>
+      <w:r>
+        <w:rPr>
+          <w:lang w:val="en-US"/>
+        </w:rPr>
+        <w:t xml:space="preserve">        </w:t>
+      </w:r>
+      <w:proofErr w:type="spellStart"/>
+      <w:proofErr w:type="gramStart"/>
+      <w:r>
+        <w:rPr>
+          <w:lang w:val="en-US"/>
+        </w:rPr>
+        <w:t>printf</w:t>
+      </w:r>
+      <w:proofErr w:type="spellEnd"/>
+      <w:proofErr w:type="gramEnd"/>
+      <w:r>
+        <w:rPr>
+          <w:lang w:val="en-US"/>
+        </w:rPr>
+        <w:t xml:space="preserve"> "%-50s" "Checking $NAME..."</w:t>
+      </w:r>
+    </w:p>
+    <w:p>
+      <w:pPr>
+        <w:pStyle w:val="a3"/>
+        <w:rPr>
+          <w:lang w:val="en-US"/>
+        </w:rPr>
+      </w:pPr>
+      <w:r>
+        <w:rPr>
+          <w:lang w:val="en-US"/>
+        </w:rPr>
+        <w:tab/>
+      </w:r>
+      <w:r>
+        <w:rPr>
+          <w:lang w:val="en-US"/>
+        </w:rPr>
+        <w:tab/>
+      </w:r>
+    </w:p>
+    <w:p>
+      <w:pPr>
+        <w:pStyle w:val="a3"/>
+        <w:rPr>
+          <w:lang w:val="en-US"/>
+        </w:rPr>
+      </w:pPr>
+      <w:r>
+        <w:rPr>
+          <w:lang w:val="en-US"/>
+        </w:rPr>
+        <w:t xml:space="preserve">        </w:t>
+      </w:r>
+      <w:proofErr w:type="gramStart"/>
+      <w:r>
+        <w:rPr>
+          <w:lang w:val="en-US"/>
+        </w:rPr>
+        <w:t>if</w:t>
+      </w:r>
+      <w:proofErr w:type="gramEnd"/>
+      <w:r>
+        <w:rPr>
+          <w:lang w:val="en-US"/>
+        </w:rPr>
+        <w:t xml:space="preserve"> [ -f $PIDFILE ]; then</w:t>
+      </w:r>
+    </w:p>
+    <w:p>
+      <w:pPr>
+        <w:pStyle w:val="a3"/>
+        <w:rPr>
+          <w:lang w:val="en-US"/>
+        </w:rPr>
+      </w:pPr>
+      <w:r>
+        <w:rPr>
+          <w:lang w:val="en-US"/>
+        </w:rPr>
+        <w:t xml:space="preserve">            PID=`cat $PIDFILE`</w:t>
+      </w:r>
+    </w:p>
+    <w:p>
+      <w:pPr>
+        <w:pStyle w:val="a3"/>
+        <w:rPr>
+          <w:lang w:val="en-US"/>
+        </w:rPr>
+      </w:pPr>
+      <w:r>
+        <w:rPr>
+          <w:lang w:val="en-US"/>
+        </w:rPr>
+        <w:t xml:space="preserve">            </w:t>
+      </w:r>
+      <w:proofErr w:type="gramStart"/>
+      <w:r>
+        <w:rPr>
+          <w:lang w:val="en-US"/>
+        </w:rPr>
+        <w:t>if</w:t>
+      </w:r>
+      <w:proofErr w:type="gramEnd"/>
+      <w:r>
+        <w:rPr>
+          <w:lang w:val="en-US"/>
+        </w:rPr>
+        <w:t xml:space="preserve"> [ -z "`</w:t>
+      </w:r>
+      <w:proofErr w:type="spellStart"/>
+      <w:r>
+        <w:rPr>
+          <w:lang w:val="en-US"/>
+        </w:rPr>
+        <w:t>ps</w:t>
+      </w:r>
+      <w:proofErr w:type="spellEnd"/>
+      <w:r>
+        <w:rPr>
+          <w:lang w:val="en-US"/>
+        </w:rPr>
+        <w:t xml:space="preserve"> </w:t>
+      </w:r>
+      <w:proofErr w:type="spellStart"/>
+      <w:r>
+        <w:rPr>
+          <w:lang w:val="en-US"/>
+        </w:rPr>
+        <w:t>axf</w:t>
+      </w:r>
+      <w:proofErr w:type="spellEnd"/>
+      <w:r>
+        <w:rPr>
+          <w:lang w:val="en-US"/>
+        </w:rPr>
+        <w:t xml:space="preserve"> | </w:t>
+      </w:r>
+      <w:proofErr w:type="spellStart"/>
+      <w:r>
+        <w:rPr>
+          <w:lang w:val="en-US"/>
+        </w:rPr>
+        <w:t>grep</w:t>
+      </w:r>
+      <w:proofErr w:type="spellEnd"/>
+      <w:r>
+        <w:rPr>
+          <w:lang w:val="en-US"/>
+        </w:rPr>
+        <w:t xml:space="preserve"> ${PID} | </w:t>
+      </w:r>
+      <w:proofErr w:type="spellStart"/>
+      <w:r>
+        <w:rPr>
+          <w:lang w:val="en-US"/>
+        </w:rPr>
+        <w:t>grep</w:t>
+      </w:r>
+      <w:proofErr w:type="spellEnd"/>
+      <w:r>
+        <w:rPr>
+          <w:lang w:val="en-US"/>
+        </w:rPr>
+        <w:t xml:space="preserve"> -v </w:t>
+      </w:r>
+      <w:proofErr w:type="spellStart"/>
+      <w:r>
+        <w:rPr>
+          <w:lang w:val="en-US"/>
+        </w:rPr>
+        <w:t>grep</w:t>
+      </w:r>
+      <w:proofErr w:type="spellEnd"/>
+      <w:r>
+        <w:rPr>
+          <w:lang w:val="en-US"/>
+        </w:rPr>
+        <w:t>`" ]; then</w:t>
+      </w:r>
+    </w:p>
+    <w:p>
+      <w:pPr>
+        <w:pStyle w:val="a3"/>
+        <w:rPr>
+          <w:lang w:val="en-US"/>
+        </w:rPr>
+      </w:pPr>
+      <w:r>
+        <w:rPr>
+          <w:lang w:val="en-US"/>
+        </w:rPr>
+        <w:t xml:space="preserve">                </w:t>
+      </w:r>
+      <w:proofErr w:type="spellStart"/>
+      <w:proofErr w:type="gramStart"/>
+      <w:r>
+        <w:rPr>
+          <w:lang w:val="en-US"/>
+        </w:rPr>
+        <w:t>printf</w:t>
+      </w:r>
+      <w:proofErr w:type="spellEnd"/>
+      <w:proofErr w:type="gramEnd"/>
+      <w:r>
+        <w:rPr>
+          <w:lang w:val="en-US"/>
+        </w:rPr>
+        <w:t xml:space="preserve"> "%s\n" "Process dead but </w:t>
+      </w:r>
+      <w:proofErr w:type="spellStart"/>
+      <w:r>
+        <w:rPr>
+          <w:lang w:val="en-US"/>
+        </w:rPr>
+        <w:t>pidfile</w:t>
+      </w:r>
+      <w:proofErr w:type="spellEnd"/>
+      <w:r>
+        <w:rPr>
+          <w:lang w:val="en-US"/>
+        </w:rPr>
+        <w:t xml:space="preserve"> exists"</w:t>
+      </w:r>
+    </w:p>
+    <w:p>
+      <w:pPr>
+        <w:pStyle w:val="a3"/>
+        <w:rPr>
+          <w:lang w:val="en-US"/>
+        </w:rPr>
+      </w:pPr>
+      <w:r>
+        <w:rPr>
+          <w:lang w:val="en-US"/>
+        </w:rPr>
+        <w:t xml:space="preserve">            </w:t>
+      </w:r>
+      <w:proofErr w:type="gramStart"/>
+      <w:r>
+        <w:rPr>
+          <w:lang w:val="en-US"/>
+        </w:rPr>
+        <w:t>else</w:t>
+      </w:r>
+      <w:proofErr w:type="gramEnd"/>
+    </w:p>
+    <w:p>
+      <w:pPr>
+        <w:pStyle w:val="a3"/>
+        <w:rPr>
+          <w:lang w:val="en-US"/>
+        </w:rPr>
+      </w:pPr>
+      <w:r>
+        <w:rPr>
+          <w:lang w:val="en-US"/>
+        </w:rPr>
+        <w:t xml:space="preserve">                </w:t>
+      </w:r>
+      <w:proofErr w:type="gramStart"/>
+      <w:r>
+        <w:rPr>
+          <w:lang w:val="en-US"/>
+        </w:rPr>
+        <w:t>echo</w:t>
+      </w:r>
+      <w:proofErr w:type="gramEnd"/>
+      <w:r>
+        <w:rPr>
+          <w:lang w:val="en-US"/>
+        </w:rPr>
+        <w:t xml:space="preserve"> "Running"</w:t>
+      </w:r>
+    </w:p>
+    <w:p>
+      <w:pPr>
+        <w:pStyle w:val="a3"/>
+        <w:rPr>
+          <w:lang w:val="en-US"/>
+        </w:rPr>
+      </w:pPr>
+      <w:r>
+        <w:rPr>
+          <w:lang w:val="en-US"/>
+        </w:rPr>
+        <w:t xml:space="preserve">            </w:t>
+      </w:r>
+      <w:proofErr w:type="gramStart"/>
+      <w:r>
+        <w:rPr>
+          <w:lang w:val="en-US"/>
+        </w:rPr>
+        <w:t>fi</w:t>
+      </w:r>
+      <w:proofErr w:type="gramEnd"/>
+    </w:p>
+    <w:p>
+      <w:pPr>
+        <w:pStyle w:val="a3"/>
+        <w:rPr>
+          <w:lang w:val="en-US"/>
+        </w:rPr>
+      </w:pPr>
+      <w:r>
+        <w:rPr>
+          <w:lang w:val="en-US"/>
+        </w:rPr>
+        <w:t xml:space="preserve">        </w:t>
+      </w:r>
+      <w:proofErr w:type="gramStart"/>
+      <w:r>
+        <w:rPr>
+          <w:lang w:val="en-US"/>
+        </w:rPr>
+        <w:t>else</w:t>
+      </w:r>
+      <w:proofErr w:type="gramEnd"/>
+    </w:p>
+    <w:p>
+      <w:pPr>
+        <w:pStyle w:val="a3"/>
+        <w:rPr>
+          <w:lang w:val="en-US"/>
+        </w:rPr>
+      </w:pPr>
+      <w:r>
+        <w:rPr>
+          <w:lang w:val="en-US"/>
+        </w:rPr>
+        <w:t xml:space="preserve">            </w:t>
+      </w:r>
+      <w:proofErr w:type="spellStart"/>
+      <w:proofErr w:type="gramStart"/>
+      <w:r>
+        <w:rPr>
+          <w:lang w:val="en-US"/>
+        </w:rPr>
+        <w:t>printf</w:t>
+      </w:r>
+      <w:proofErr w:type="spellEnd"/>
+      <w:proofErr w:type="gramEnd"/>
+      <w:r>
+        <w:rPr>
+          <w:lang w:val="en-US"/>
+        </w:rPr>
+        <w:t xml:space="preserve"> "%s\n" "Service not running"</w:t>
+      </w:r>
+    </w:p>
+    <w:p>
+      <w:pPr>
+        <w:pStyle w:val="a3"/>
+        <w:rPr>
+          <w:lang w:val="en-US"/>
+        </w:rPr>
+      </w:pPr>
+      <w:r>
+        <w:rPr>
+          <w:lang w:val="en-US"/>
+        </w:rPr>
+        <w:t xml:space="preserve">        </w:t>
+      </w:r>
+      <w:proofErr w:type="gramStart"/>
+      <w:r>
+        <w:rPr>
+          <w:lang w:val="en-US"/>
+        </w:rPr>
+        <w:t>fi</w:t>
+      </w:r>
+      <w:proofErr w:type="gramEnd"/>
+    </w:p>
+    <w:p>
+      <w:pPr>
+        <w:pStyle w:val="a3"/>
+        <w:rPr>
+          <w:lang w:val="en-US"/>
+        </w:rPr>
+      </w:pPr>
+      <w:r>
+        <w:rPr>
+          <w:lang w:val="en-US"/>
+        </w:rPr>
+        <w:t>;;</w:t>
+      </w:r>
+    </w:p>
+    <w:p>
+      <w:pPr>
+        <w:pStyle w:val="a3"/>
+        <w:rPr>
+          <w:lang w:val="en-US"/>
+        </w:rPr>
+      </w:pPr>
+      <w:proofErr w:type="gramStart"/>
+      <w:r>
+        <w:rPr>
+          <w:lang w:val="en-US"/>
+        </w:rPr>
+        <w:t>stop</w:t>
+      </w:r>
+      <w:proofErr w:type="gramEnd"/>
+      <w:r>
+        <w:rPr>
+          <w:lang w:val="en-US"/>
+        </w:rPr>
+        <w:t>)</w:t>
+      </w:r>
+    </w:p>
+    <w:p>
+      <w:pPr>
+        <w:pStyle w:val="a3"/>
+        <w:rPr>
+          <w:lang w:val="en-US"/>
+        </w:rPr>
+      </w:pPr>
+      <w:r>
+        <w:rPr>
+          <w:lang w:val="en-US"/>
+        </w:rPr>
+        <w:t xml:space="preserve">        </w:t>
+      </w:r>
+      <w:proofErr w:type="spellStart"/>
+      <w:proofErr w:type="gramStart"/>
+      <w:r>
+        <w:rPr>
+          <w:lang w:val="en-US"/>
+        </w:rPr>
+        <w:t>printf</w:t>
+      </w:r>
+      <w:proofErr w:type="spellEnd"/>
+      <w:proofErr w:type="gramEnd"/>
+      <w:r>
+        <w:rPr>
+          <w:lang w:val="en-US"/>
+        </w:rPr>
+        <w:t xml:space="preserve"> "%-50s" "Stopping $NAME"</w:t>
+      </w:r>
+    </w:p>
+    <w:p>
+      <w:pPr>
+        <w:pStyle w:val="a3"/>
+        <w:rPr>
+          <w:lang w:val="en-US"/>
+        </w:rPr>
+      </w:pPr>
+      <w:r>
+        <w:rPr>
+          <w:lang w:val="en-US"/>
+        </w:rPr>
+        <w:t xml:space="preserve">            PID=`cat $PIDFILE`</w:t>
+      </w:r>
+    </w:p>
+    <w:p>
+      <w:pPr>
+        <w:pStyle w:val="a3"/>
+        <w:rPr>
+          <w:lang w:val="en-US"/>
+        </w:rPr>
+      </w:pPr>
+      <w:r>
+        <w:rPr>
+          <w:lang w:val="en-US"/>
+        </w:rPr>
+        <w:t xml:space="preserve">            </w:t>
+      </w:r>
+      <w:proofErr w:type="gramStart"/>
+      <w:r>
+        <w:rPr>
+          <w:lang w:val="en-US"/>
+        </w:rPr>
+        <w:t>cd</w:t>
+      </w:r>
+      <w:proofErr w:type="gramEnd"/>
+      <w:r>
+        <w:rPr>
+          <w:lang w:val="en-US"/>
+        </w:rPr>
+        <w:t xml:space="preserve"> $DAEMON_PATH</w:t>
+      </w:r>
+    </w:p>
+    <w:p>
+      <w:pPr>
+        <w:pStyle w:val="a3"/>
+        <w:rPr>
+          <w:lang w:val="en-US"/>
+        </w:rPr>
+      </w:pPr>
+      <w:r>
+        <w:rPr>
+          <w:lang w:val="en-US"/>
+        </w:rPr>
+        <w:t xml:space="preserve">        </w:t>
+      </w:r>
+      <w:proofErr w:type="gramStart"/>
+      <w:r>
+        <w:rPr>
+          <w:lang w:val="en-US"/>
+        </w:rPr>
+        <w:t>if</w:t>
+      </w:r>
+      <w:proofErr w:type="gramEnd"/>
+      <w:r>
+        <w:rPr>
+          <w:lang w:val="en-US"/>
+        </w:rPr>
+        <w:t xml:space="preserve"> [ -f $PIDFILE ]; then</w:t>
+      </w:r>
+    </w:p>
+    <w:p>
+      <w:pPr>
+        <w:pStyle w:val="a3"/>
+        <w:rPr>
+          <w:lang w:val="en-US"/>
+        </w:rPr>
+      </w:pPr>
+      <w:r>
+        <w:rPr>
+          <w:lang w:val="en-US"/>
+        </w:rPr>
+        <w:t xml:space="preserve">            </w:t>
+      </w:r>
+      <w:proofErr w:type="gramStart"/>
+      <w:r>
+        <w:rPr>
+          <w:lang w:val="en-US"/>
+        </w:rPr>
+        <w:t>kill</w:t>
+      </w:r>
+      <w:proofErr w:type="gramEnd"/>
+      <w:r>
+        <w:rPr>
+          <w:lang w:val="en-US"/>
+        </w:rPr>
+        <w:t xml:space="preserve"> -HUP $PID</w:t>
+      </w:r>
+    </w:p>
+    <w:p>
+      <w:pPr>
+        <w:pStyle w:val="a3"/>
+        <w:rPr>
+          <w:lang w:val="en-US"/>
+        </w:rPr>
+      </w:pPr>
+      <w:r>
+        <w:rPr>
+          <w:lang w:val="en-US"/>
+        </w:rPr>
+        <w:t xml:space="preserve">            </w:t>
+      </w:r>
+      <w:proofErr w:type="spellStart"/>
+      <w:proofErr w:type="gramStart"/>
+      <w:r>
+        <w:rPr>
+          <w:lang w:val="en-US"/>
+        </w:rPr>
+        <w:t>printf</w:t>
+      </w:r>
+      <w:proofErr w:type="spellEnd"/>
+      <w:proofErr w:type="gramEnd"/>
+      <w:r>
+        <w:rPr>
+          <w:lang w:val="en-US"/>
+        </w:rPr>
+        <w:t xml:space="preserve"> "%s\n" "Ok"</w:t>
+      </w:r>
+    </w:p>
+    <w:p>
+      <w:pPr>
+        <w:pStyle w:val="a3"/>
+        <w:rPr>
+          <w:lang w:val="en-US"/>
+        </w:rPr>
+      </w:pPr>
+      <w:r>
+        <w:rPr>
+          <w:lang w:val="en-US"/>
+        </w:rPr>
+        <w:lastRenderedPageBreak/>
+        <w:t xml:space="preserve">            </w:t>
+      </w:r>
+      <w:proofErr w:type="spellStart"/>
+      <w:proofErr w:type="gramStart"/>
+      <w:r>
+        <w:rPr>
+          <w:lang w:val="en-US"/>
+        </w:rPr>
+        <w:t>rm</w:t>
+      </w:r>
+      <w:proofErr w:type="spellEnd"/>
+      <w:proofErr w:type="gramEnd"/>
+      <w:r>
+        <w:rPr>
+          <w:lang w:val="en-US"/>
+        </w:rPr>
+        <w:t xml:space="preserve"> -f $PIDFILE</w:t>
+      </w:r>
+    </w:p>
+    <w:p>
+      <w:pPr>
+        <w:pStyle w:val="a3"/>
+        <w:rPr>
+          <w:lang w:val="en-US"/>
+        </w:rPr>
+      </w:pPr>
+      <w:r>
+        <w:rPr>
+          <w:lang w:val="en-US"/>
+        </w:rPr>
+        <w:t xml:space="preserve">        </w:t>
+      </w:r>
+      <w:proofErr w:type="gramStart"/>
+      <w:r>
+        <w:rPr>
+          <w:lang w:val="en-US"/>
+        </w:rPr>
+        <w:t>else</w:t>
+      </w:r>
+      <w:proofErr w:type="gramEnd"/>
+    </w:p>
+    <w:p>
+      <w:pPr>
+        <w:pStyle w:val="a3"/>
+        <w:rPr>
+          <w:lang w:val="en-US"/>
+        </w:rPr>
+      </w:pPr>
+      <w:r>
+        <w:rPr>
+          <w:lang w:val="en-US"/>
+        </w:rPr>
+        <w:t xml:space="preserve">            </w:t>
+      </w:r>
+      <w:proofErr w:type="spellStart"/>
+      <w:proofErr w:type="gramStart"/>
+      <w:r>
+        <w:rPr>
+          <w:lang w:val="en-US"/>
+        </w:rPr>
+        <w:t>printf</w:t>
+      </w:r>
+      <w:proofErr w:type="spellEnd"/>
+      <w:proofErr w:type="gramEnd"/>
+      <w:r>
+        <w:rPr>
+          <w:lang w:val="en-US"/>
+        </w:rPr>
+        <w:t xml:space="preserve"> "%s\n" "</w:t>
+      </w:r>
+      <w:proofErr w:type="spellStart"/>
+      <w:r>
+        <w:rPr>
+          <w:lang w:val="en-US"/>
+        </w:rPr>
+        <w:t>pidfile</w:t>
+      </w:r>
+      <w:proofErr w:type="spellEnd"/>
+      <w:r>
+        <w:rPr>
+          <w:lang w:val="en-US"/>
+        </w:rPr>
+        <w:t xml:space="preserve"> not found"</w:t>
+      </w:r>
+    </w:p>
+    <w:p>
+      <w:pPr>
+        <w:pStyle w:val="a3"/>
+        <w:rPr>
+          <w:lang w:val="en-US"/>
+        </w:rPr>
+      </w:pPr>
+      <w:r>
+        <w:rPr>
+          <w:lang w:val="en-US"/>
+        </w:rPr>
+        <w:t xml:space="preserve">        </w:t>
+      </w:r>
+      <w:proofErr w:type="gramStart"/>
+      <w:r>
+        <w:rPr>
+          <w:lang w:val="en-US"/>
+        </w:rPr>
+        <w:t>fi</w:t>
+      </w:r>
+      <w:proofErr w:type="gramEnd"/>
+    </w:p>
+    <w:p>
+      <w:pPr>
+        <w:pStyle w:val="a3"/>
+        <w:rPr>
+          <w:lang w:val="en-US"/>
+        </w:rPr>
+      </w:pPr>
+      <w:r>
+        <w:rPr>
+          <w:lang w:val="en-US"/>
+        </w:rPr>
+        <w:t>;;</w:t>
+      </w:r>
+    </w:p>
+    <w:p>
+      <w:pPr>
+        <w:pStyle w:val="a3"/>
+        <w:rPr>
+          <w:lang w:val="en-US"/>
+        </w:rPr>
+      </w:pPr>
+    </w:p>
+    <w:p>
+      <w:pPr>
+        <w:pStyle w:val="a3"/>
+        <w:rPr>
+          <w:lang w:val="en-US"/>
+        </w:rPr>
+      </w:pPr>
+      <w:proofErr w:type="gramStart"/>
+      <w:r>
+        <w:rPr>
+          <w:lang w:val="en-US"/>
+        </w:rPr>
+        <w:t>restart</w:t>
+      </w:r>
+      <w:proofErr w:type="gramEnd"/>
+      <w:r>
+        <w:rPr>
+          <w:lang w:val="en-US"/>
+        </w:rPr>
+        <w:t>)</w:t>
+      </w:r>
+    </w:p>
+    <w:p>
+      <w:pPr>
+        <w:pStyle w:val="a3"/>
+        <w:rPr>
+          <w:lang w:val="en-US"/>
+        </w:rPr>
+      </w:pPr>
+      <w:r>
+        <w:rPr>
+          <w:lang w:val="en-US"/>
+        </w:rPr>
+        <w:t xml:space="preserve">  </w:t>
+      </w:r>
+      <w:r>
+        <w:rPr>
+          <w:lang w:val="en-US"/>
+        </w:rPr>
+        <w:tab/>
+        <w:t>$0 stop</w:t>
+      </w:r>
+    </w:p>
+    <w:p>
+      <w:pPr>
+        <w:pStyle w:val="a3"/>
+        <w:rPr>
+          <w:lang w:val="en-US"/>
+        </w:rPr>
+      </w:pPr>
+      <w:r>
+        <w:rPr>
+          <w:lang w:val="en-US"/>
+        </w:rPr>
+        <w:t xml:space="preserve">  </w:t>
+      </w:r>
+      <w:r>
+        <w:rPr>
+          <w:lang w:val="en-US"/>
+        </w:rPr>
+        <w:tab/>
+        <w:t>$0 start</w:t>
+      </w:r>
+    </w:p>
+    <w:p>
+      <w:pPr>
+        <w:pStyle w:val="a3"/>
+        <w:rPr>
+          <w:lang w:val="en-US"/>
+        </w:rPr>
+      </w:pPr>
+      <w:r>
+        <w:rPr>
+          <w:lang w:val="en-US"/>
+        </w:rPr>
+        <w:t>;;</w:t>
+      </w:r>
+    </w:p>
+    <w:p>
+      <w:pPr>
+        <w:pStyle w:val="a3"/>
+        <w:rPr>
+          <w:lang w:val="en-US"/>
+        </w:rPr>
+      </w:pPr>
+    </w:p>
+    <w:p>
+      <w:pPr>
+        <w:pStyle w:val="a3"/>
+        <w:rPr>
+          <w:lang w:val="en-US"/>
+        </w:rPr>
+      </w:pPr>
+      <w:r>
+        <w:rPr>
+          <w:lang w:val="en-US"/>
+        </w:rPr>
+        <w:t>*)</w:t>
+      </w:r>
+    </w:p>
+    <w:p>
+      <w:pPr>
+        <w:pStyle w:val="a3"/>
+        <w:rPr>
+          <w:lang w:val="en-US"/>
+        </w:rPr>
+      </w:pPr>
+      <w:r>
+        <w:rPr>
+          <w:lang w:val="en-US"/>
+        </w:rPr>
+        <w:t xml:space="preserve">        </w:t>
+      </w:r>
+      <w:proofErr w:type="gramStart"/>
+      <w:r>
+        <w:rPr>
+          <w:lang w:val="en-US"/>
+        </w:rPr>
+        <w:t>echo</w:t>
+      </w:r>
+      <w:proofErr w:type="gramEnd"/>
+      <w:r>
+        <w:rPr>
+          <w:lang w:val="en-US"/>
+        </w:rPr>
+        <w:t xml:space="preserve"> "Usage: $0 {</w:t>
+      </w:r>
+      <w:proofErr w:type="spellStart"/>
+      <w:r>
+        <w:rPr>
+          <w:lang w:val="en-US"/>
+        </w:rPr>
+        <w:t>status|start|stop|restart</w:t>
+      </w:r>
+      <w:proofErr w:type="spellEnd"/>
+      <w:r>
+        <w:rPr>
+          <w:lang w:val="en-US"/>
+        </w:rPr>
+        <w:t>}"</w:t>
+      </w:r>
+    </w:p>
+    <w:p>
+      <w:pPr>
+        <w:pStyle w:val="a3"/>
+        <w:rPr>
+          <w:lang w:val="en-US"/>
+        </w:rPr>
+      </w:pPr>
+      <w:r>
+        <w:rPr>
+          <w:lang w:val="en-US"/>
+        </w:rPr>
+        <w:t xml:space="preserve">        </w:t>
+      </w:r>
+      <w:proofErr w:type="gramStart"/>
+      <w:r>
+        <w:rPr>
+          <w:lang w:val="en-US"/>
+        </w:rPr>
+        <w:t>exit</w:t>
+      </w:r>
+      <w:proofErr w:type="gramEnd"/>
+      <w:r>
+        <w:rPr>
+          <w:lang w:val="en-US"/>
+        </w:rPr>
+        <w:t xml:space="preserve"> 1</w:t>
+      </w:r>
+    </w:p>
+    <w:p>
+      <w:pPr>
+        <w:pStyle w:val="a3"/>
+        <w:rPr>
+          <w:lang w:val="en-US"/>
+        </w:rPr>
+      </w:pPr>
+      <w:proofErr w:type="spellStart"/>
+      <w:proofErr w:type="gramStart"/>
+      <w:r>
+        <w:rPr>
+          <w:lang w:val="en-US"/>
+        </w:rPr>
+        <w:t>esac</w:t>
+      </w:r>
+      <w:proofErr w:type="spellEnd"/>
+      <w:proofErr w:type="gramEnd"/>
     </w:p>
     <w:sectPr>
       <w:pgSz w:w="11906" w:h="16838"/>
@@ -4682,7 +8313,7 @@
 </file>
 
 <file path=customXml/itemProps1.xml><?xml version="1.0" encoding="utf-8"?>
-<ds:datastoreItem xmlns:ds="http://schemas.openxmlformats.org/officeDocument/2006/customXml" ds:itemID="{B43F6CC3-5F09-4B7B-A20B-FCA0B449F4A8}">
+<ds:datastoreItem xmlns:ds="http://schemas.openxmlformats.org/officeDocument/2006/customXml" ds:itemID="{8C00013D-835A-4DE3-9F73-18CA2AA50BF0}">
   <ds:schemaRefs>
     <ds:schemaRef ds:uri="http://schemas.openxmlformats.org/officeDocument/2006/bibliography"/>
   </ds:schemaRefs>

</xml_diff>